<commit_message>
Update Read Me Further and File names
</commit_message>
<xml_diff>
--- a/IRB/Optical_Sensing IRB.docx
+++ b/IRB/Optical_Sensing IRB.docx
@@ -760,17 +760,17 @@
         <w:rPr>
           <w:color w:val="000000"/>
         </w:rPr>
-      </w:r>
-      <w:r>
-        <w:rPr>
-          <w:color w:val="000000"/>
-        </w:rPr>
         <w:instrText xml:space="preserve"> \* MERGEFORMAT </w:instrText>
       </w:r>
       <w:r>
         <w:rPr>
           <w:color w:val="000000"/>
         </w:rPr>
+      </w:r>
+      <w:r>
+        <w:rPr>
+          <w:color w:val="000000"/>
+        </w:rPr>
         <w:fldChar w:fldCharType="separate"/>
       </w:r>
       <w:r>
@@ -807,17 +807,17 @@
         <w:rPr>
           <w:color w:val="000000"/>
         </w:rPr>
-      </w:r>
-      <w:r>
-        <w:rPr>
-          <w:color w:val="000000"/>
-        </w:rPr>
         <w:instrText xml:space="preserve"> \* MERGEFORMAT </w:instrText>
       </w:r>
       <w:r>
         <w:rPr>
           <w:color w:val="000000"/>
         </w:rPr>
+      </w:r>
+      <w:r>
+        <w:rPr>
+          <w:color w:val="000000"/>
+        </w:rPr>
         <w:fldChar w:fldCharType="separate"/>
       </w:r>
       <w:r>
@@ -854,17 +854,17 @@
         <w:rPr>
           <w:color w:val="000000"/>
         </w:rPr>
-      </w:r>
-      <w:r>
-        <w:rPr>
-          <w:color w:val="000000"/>
-        </w:rPr>
         <w:instrText xml:space="preserve"> \* MERGEFORMAT </w:instrText>
       </w:r>
       <w:r>
         <w:rPr>
           <w:color w:val="000000"/>
         </w:rPr>
+      </w:r>
+      <w:r>
+        <w:rPr>
+          <w:color w:val="000000"/>
+        </w:rPr>
         <w:fldChar w:fldCharType="separate"/>
       </w:r>
       <w:r>
@@ -931,17 +931,17 @@
         <w:rPr>
           <w:color w:val="000000"/>
         </w:rPr>
-      </w:r>
-      <w:r>
-        <w:rPr>
-          <w:color w:val="000000"/>
-        </w:rPr>
         <w:instrText xml:space="preserve"> \* MERGEFORMAT </w:instrText>
       </w:r>
       <w:r>
         <w:rPr>
           <w:color w:val="000000"/>
         </w:rPr>
+      </w:r>
+      <w:r>
+        <w:rPr>
+          <w:color w:val="000000"/>
+        </w:rPr>
         <w:fldChar w:fldCharType="separate"/>
       </w:r>
       <w:r>
@@ -978,6 +978,12 @@
         <w:rPr>
           <w:color w:val="000000"/>
         </w:rPr>
+      </w:r>
+      <w:r>
+        <w:rPr>
+          <w:color w:val="000000"/>
+        </w:rPr>
+        <w:instrText xml:space="preserve"> \* MERGEFORMAT </w:instrText>
       </w:r>
       <w:r>
         <w:rPr>
@@ -1319,6 +1325,7 @@
         </w:rPr>
         <w:t xml:space="preserve"> a </w:t>
       </w:r>
+      <w:proofErr w:type="spellStart"/>
       <w:r>
         <w:rPr>
           <w:color w:val="000000"/>
@@ -1341,7 +1348,14 @@
         <w:rPr>
           <w:color w:val="000000"/>
         </w:rPr>
-        <w:t>hermal breakout board, a standard RGB webcam, as well as a FLIR Blackfly camera with NIR sensitivity (</w:t>
+        <w:t>hermal</w:t>
+      </w:r>
+      <w:proofErr w:type="spellEnd"/>
+      <w:r>
+        <w:rPr>
+          <w:color w:val="000000"/>
+        </w:rPr>
+        <w:t xml:space="preserve"> breakout board, a standard RGB webcam, as well as a FLIR Blackfly camera with NIR sensitivity (</w:t>
       </w:r>
       <w:r>
         <w:rPr>
@@ -1431,7 +1445,21 @@
         <w:rPr>
           <w:color w:val="000000"/>
         </w:rPr>
-        <w:t xml:space="preserve"> 54 mW/cm</w:t>
+        <w:t xml:space="preserve"> 54 </w:t>
+      </w:r>
+      <w:proofErr w:type="spellStart"/>
+      <w:r>
+        <w:rPr>
+          <w:color w:val="000000"/>
+        </w:rPr>
+        <w:t>mW</w:t>
+      </w:r>
+      <w:proofErr w:type="spellEnd"/>
+      <w:r>
+        <w:rPr>
+          <w:color w:val="000000"/>
+        </w:rPr>
+        <w:t>/cm</w:t>
       </w:r>
       <w:r>
         <w:rPr>
@@ -1480,7 +1508,21 @@
         <w:rPr>
           <w:color w:val="000000"/>
         </w:rPr>
-        <w:t>to be 0.47 mW/cm</w:t>
+        <w:t xml:space="preserve">to be 0.47 </w:t>
+      </w:r>
+      <w:proofErr w:type="spellStart"/>
+      <w:r>
+        <w:rPr>
+          <w:color w:val="000000"/>
+        </w:rPr>
+        <w:t>mW</w:t>
+      </w:r>
+      <w:proofErr w:type="spellEnd"/>
+      <w:r>
+        <w:rPr>
+          <w:color w:val="000000"/>
+        </w:rPr>
+        <w:t>/cm</w:t>
       </w:r>
       <w:r>
         <w:rPr>
@@ -1505,13 +1547,7 @@
         <w:rPr>
           <w:color w:val="000000"/>
         </w:rPr>
-        <w:t>standards</w:t>
-      </w:r>
-      <w:r>
-        <w:rPr>
-          <w:color w:val="000000"/>
-        </w:rPr>
-        <w:t>.</w:t>
+        <w:t>standards.</w:t>
       </w:r>
       <w:r>
         <w:rPr>
@@ -1612,7 +1648,7 @@
         <w:pStyle w:val="ListParagraph"/>
         <w:numPr>
           <w:ilvl w:val="0"/>
-          <w:numId w:val="1"/>
+          <w:numId w:val="4"/>
         </w:numPr>
         <w:spacing w:after="0" w:line="240" w:lineRule="auto"/>
         <w:rPr>
@@ -1623,13 +1659,77 @@
       </w:pPr>
       <w:bookmarkStart w:id="0" w:name="_Ref87885014"/>
       <w:bookmarkStart w:id="1" w:name="_Ref87874144"/>
-      <w:r>
-        <w:rPr>
-          <w:rFonts w:ascii="Times New Roman" w:eastAsia="Times New Roman" w:hAnsi="Times New Roman" w:cs="Times New Roman"/>
-          <w:sz w:val="24"/>
-          <w:szCs w:val="24"/>
-        </w:rPr>
-        <w:t xml:space="preserve">Nicolò, Andrea, Carlo Massaroni, Emiliano Schena, and Massimo Sacchetti. “The Importance of Respiratory Rate Monitoring: From Healthcare to Sport and Exercise.” </w:t>
+      <w:proofErr w:type="spellStart"/>
+      <w:r>
+        <w:rPr>
+          <w:rFonts w:ascii="Times New Roman" w:eastAsia="Times New Roman" w:hAnsi="Times New Roman" w:cs="Times New Roman"/>
+          <w:sz w:val="24"/>
+          <w:szCs w:val="24"/>
+        </w:rPr>
+        <w:t>Nicolò</w:t>
+      </w:r>
+      <w:proofErr w:type="spellEnd"/>
+      <w:r>
+        <w:rPr>
+          <w:rFonts w:ascii="Times New Roman" w:eastAsia="Times New Roman" w:hAnsi="Times New Roman" w:cs="Times New Roman"/>
+          <w:sz w:val="24"/>
+          <w:szCs w:val="24"/>
+        </w:rPr>
+        <w:t xml:space="preserve">, Andrea, Carlo </w:t>
+      </w:r>
+      <w:proofErr w:type="spellStart"/>
+      <w:r>
+        <w:rPr>
+          <w:rFonts w:ascii="Times New Roman" w:eastAsia="Times New Roman" w:hAnsi="Times New Roman" w:cs="Times New Roman"/>
+          <w:sz w:val="24"/>
+          <w:szCs w:val="24"/>
+        </w:rPr>
+        <w:t>Massaroni</w:t>
+      </w:r>
+      <w:proofErr w:type="spellEnd"/>
+      <w:r>
+        <w:rPr>
+          <w:rFonts w:ascii="Times New Roman" w:eastAsia="Times New Roman" w:hAnsi="Times New Roman" w:cs="Times New Roman"/>
+          <w:sz w:val="24"/>
+          <w:szCs w:val="24"/>
+        </w:rPr>
+        <w:t xml:space="preserve">, Emiliano </w:t>
+      </w:r>
+      <w:proofErr w:type="spellStart"/>
+      <w:r>
+        <w:rPr>
+          <w:rFonts w:ascii="Times New Roman" w:eastAsia="Times New Roman" w:hAnsi="Times New Roman" w:cs="Times New Roman"/>
+          <w:sz w:val="24"/>
+          <w:szCs w:val="24"/>
+        </w:rPr>
+        <w:t>Schena</w:t>
+      </w:r>
+      <w:proofErr w:type="spellEnd"/>
+      <w:r>
+        <w:rPr>
+          <w:rFonts w:ascii="Times New Roman" w:eastAsia="Times New Roman" w:hAnsi="Times New Roman" w:cs="Times New Roman"/>
+          <w:sz w:val="24"/>
+          <w:szCs w:val="24"/>
+        </w:rPr>
+        <w:t xml:space="preserve">, and Massimo </w:t>
+      </w:r>
+      <w:proofErr w:type="spellStart"/>
+      <w:r>
+        <w:rPr>
+          <w:rFonts w:ascii="Times New Roman" w:eastAsia="Times New Roman" w:hAnsi="Times New Roman" w:cs="Times New Roman"/>
+          <w:sz w:val="24"/>
+          <w:szCs w:val="24"/>
+        </w:rPr>
+        <w:t>Sacchetti</w:t>
+      </w:r>
+      <w:proofErr w:type="spellEnd"/>
+      <w:r>
+        <w:rPr>
+          <w:rFonts w:ascii="Times New Roman" w:eastAsia="Times New Roman" w:hAnsi="Times New Roman" w:cs="Times New Roman"/>
+          <w:sz w:val="24"/>
+          <w:szCs w:val="24"/>
+        </w:rPr>
+        <w:t xml:space="preserve">. “The Importance of Respiratory Rate Monitoring: From Healthcare to Sport and Exercise.” </w:t>
       </w:r>
       <w:r>
         <w:rPr>
@@ -1676,7 +1776,7 @@
         <w:pStyle w:val="ListParagraph"/>
         <w:numPr>
           <w:ilvl w:val="0"/>
-          <w:numId w:val="1"/>
+          <w:numId w:val="4"/>
         </w:numPr>
         <w:spacing w:after="0" w:line="240" w:lineRule="auto"/>
         <w:rPr>
@@ -1692,7 +1792,25 @@
           <w:sz w:val="24"/>
           <w:szCs w:val="24"/>
         </w:rPr>
-        <w:t xml:space="preserve">Shea, S. A. “Behavioural and Arousal-Related Influences on Breathing in Humans.” </w:t>
+        <w:t>Shea, S. A. “</w:t>
+      </w:r>
+      <w:proofErr w:type="spellStart"/>
+      <w:r>
+        <w:rPr>
+          <w:rFonts w:ascii="Times New Roman" w:eastAsia="Times New Roman" w:hAnsi="Times New Roman" w:cs="Times New Roman"/>
+          <w:sz w:val="24"/>
+          <w:szCs w:val="24"/>
+        </w:rPr>
+        <w:t>Behavioural</w:t>
+      </w:r>
+      <w:proofErr w:type="spellEnd"/>
+      <w:r>
+        <w:rPr>
+          <w:rFonts w:ascii="Times New Roman" w:eastAsia="Times New Roman" w:hAnsi="Times New Roman" w:cs="Times New Roman"/>
+          <w:sz w:val="24"/>
+          <w:szCs w:val="24"/>
+        </w:rPr>
+        <w:t xml:space="preserve"> and Arousal-Related Influences on Breathing in Humans.” </w:t>
       </w:r>
       <w:r>
         <w:rPr>
@@ -1739,7 +1857,7 @@
         <w:pStyle w:val="ListParagraph"/>
         <w:numPr>
           <w:ilvl w:val="0"/>
-          <w:numId w:val="1"/>
+          <w:numId w:val="4"/>
         </w:numPr>
         <w:spacing w:after="0" w:line="240" w:lineRule="auto"/>
         <w:rPr>
@@ -1749,14 +1867,160 @@
         </w:rPr>
       </w:pPr>
       <w:bookmarkStart w:id="3" w:name="_Ref87885088"/>
-      <w:r>
-        <w:rPr>
-          <w:rFonts w:ascii="Times New Roman" w:eastAsia="Times New Roman" w:hAnsi="Times New Roman" w:cs="Times New Roman"/>
-          <w:sz w:val="24"/>
-          <w:szCs w:val="24"/>
-        </w:rPr>
-        <w:t xml:space="preserve">Nicolò, Andrea, Ilenia Bazzucchi, Jonida Haxhi, Francesco Felici, and Massimo Sacchetti. “Comparing Continuous and Intermittent Exercise: An ‘Isoeffort’ and ‘Isotime’ Approach.” </w:t>
-      </w:r>
+      <w:proofErr w:type="spellStart"/>
+      <w:r>
+        <w:rPr>
+          <w:rFonts w:ascii="Times New Roman" w:eastAsia="Times New Roman" w:hAnsi="Times New Roman" w:cs="Times New Roman"/>
+          <w:sz w:val="24"/>
+          <w:szCs w:val="24"/>
+        </w:rPr>
+        <w:t>Nicolò</w:t>
+      </w:r>
+      <w:proofErr w:type="spellEnd"/>
+      <w:r>
+        <w:rPr>
+          <w:rFonts w:ascii="Times New Roman" w:eastAsia="Times New Roman" w:hAnsi="Times New Roman" w:cs="Times New Roman"/>
+          <w:sz w:val="24"/>
+          <w:szCs w:val="24"/>
+        </w:rPr>
+        <w:t xml:space="preserve">, Andrea, Ilenia </w:t>
+      </w:r>
+      <w:proofErr w:type="spellStart"/>
+      <w:r>
+        <w:rPr>
+          <w:rFonts w:ascii="Times New Roman" w:eastAsia="Times New Roman" w:hAnsi="Times New Roman" w:cs="Times New Roman"/>
+          <w:sz w:val="24"/>
+          <w:szCs w:val="24"/>
+        </w:rPr>
+        <w:t>Bazzucchi</w:t>
+      </w:r>
+      <w:proofErr w:type="spellEnd"/>
+      <w:r>
+        <w:rPr>
+          <w:rFonts w:ascii="Times New Roman" w:eastAsia="Times New Roman" w:hAnsi="Times New Roman" w:cs="Times New Roman"/>
+          <w:sz w:val="24"/>
+          <w:szCs w:val="24"/>
+        </w:rPr>
+        <w:t xml:space="preserve">, </w:t>
+      </w:r>
+      <w:proofErr w:type="spellStart"/>
+      <w:r>
+        <w:rPr>
+          <w:rFonts w:ascii="Times New Roman" w:eastAsia="Times New Roman" w:hAnsi="Times New Roman" w:cs="Times New Roman"/>
+          <w:sz w:val="24"/>
+          <w:szCs w:val="24"/>
+        </w:rPr>
+        <w:t>Jonida</w:t>
+      </w:r>
+      <w:proofErr w:type="spellEnd"/>
+      <w:r>
+        <w:rPr>
+          <w:rFonts w:ascii="Times New Roman" w:eastAsia="Times New Roman" w:hAnsi="Times New Roman" w:cs="Times New Roman"/>
+          <w:sz w:val="24"/>
+          <w:szCs w:val="24"/>
+        </w:rPr>
+        <w:t xml:space="preserve"> </w:t>
+      </w:r>
+      <w:proofErr w:type="spellStart"/>
+      <w:r>
+        <w:rPr>
+          <w:rFonts w:ascii="Times New Roman" w:eastAsia="Times New Roman" w:hAnsi="Times New Roman" w:cs="Times New Roman"/>
+          <w:sz w:val="24"/>
+          <w:szCs w:val="24"/>
+        </w:rPr>
+        <w:t>Haxhi</w:t>
+      </w:r>
+      <w:proofErr w:type="spellEnd"/>
+      <w:r>
+        <w:rPr>
+          <w:rFonts w:ascii="Times New Roman" w:eastAsia="Times New Roman" w:hAnsi="Times New Roman" w:cs="Times New Roman"/>
+          <w:sz w:val="24"/>
+          <w:szCs w:val="24"/>
+        </w:rPr>
+        <w:t xml:space="preserve">, Francesco </w:t>
+      </w:r>
+      <w:proofErr w:type="spellStart"/>
+      <w:r>
+        <w:rPr>
+          <w:rFonts w:ascii="Times New Roman" w:eastAsia="Times New Roman" w:hAnsi="Times New Roman" w:cs="Times New Roman"/>
+          <w:sz w:val="24"/>
+          <w:szCs w:val="24"/>
+        </w:rPr>
+        <w:t>Felici</w:t>
+      </w:r>
+      <w:proofErr w:type="spellEnd"/>
+      <w:r>
+        <w:rPr>
+          <w:rFonts w:ascii="Times New Roman" w:eastAsia="Times New Roman" w:hAnsi="Times New Roman" w:cs="Times New Roman"/>
+          <w:sz w:val="24"/>
+          <w:szCs w:val="24"/>
+        </w:rPr>
+        <w:t xml:space="preserve">, and Massimo </w:t>
+      </w:r>
+      <w:proofErr w:type="spellStart"/>
+      <w:r>
+        <w:rPr>
+          <w:rFonts w:ascii="Times New Roman" w:eastAsia="Times New Roman" w:hAnsi="Times New Roman" w:cs="Times New Roman"/>
+          <w:sz w:val="24"/>
+          <w:szCs w:val="24"/>
+        </w:rPr>
+        <w:t>Sacchetti</w:t>
+      </w:r>
+      <w:proofErr w:type="spellEnd"/>
+      <w:r>
+        <w:rPr>
+          <w:rFonts w:ascii="Times New Roman" w:eastAsia="Times New Roman" w:hAnsi="Times New Roman" w:cs="Times New Roman"/>
+          <w:sz w:val="24"/>
+          <w:szCs w:val="24"/>
+        </w:rPr>
+        <w:t>. “Comparing Continuous and Intermittent Exercise: An ‘</w:t>
+      </w:r>
+      <w:proofErr w:type="spellStart"/>
+      <w:r>
+        <w:rPr>
+          <w:rFonts w:ascii="Times New Roman" w:eastAsia="Times New Roman" w:hAnsi="Times New Roman" w:cs="Times New Roman"/>
+          <w:sz w:val="24"/>
+          <w:szCs w:val="24"/>
+        </w:rPr>
+        <w:t>Isoeffort</w:t>
+      </w:r>
+      <w:proofErr w:type="spellEnd"/>
+      <w:r>
+        <w:rPr>
+          <w:rFonts w:ascii="Times New Roman" w:eastAsia="Times New Roman" w:hAnsi="Times New Roman" w:cs="Times New Roman"/>
+          <w:sz w:val="24"/>
+          <w:szCs w:val="24"/>
+        </w:rPr>
+        <w:t>’ and ‘</w:t>
+      </w:r>
+      <w:proofErr w:type="spellStart"/>
+      <w:r>
+        <w:rPr>
+          <w:rFonts w:ascii="Times New Roman" w:eastAsia="Times New Roman" w:hAnsi="Times New Roman" w:cs="Times New Roman"/>
+          <w:sz w:val="24"/>
+          <w:szCs w:val="24"/>
+        </w:rPr>
+        <w:t>Isotime</w:t>
+      </w:r>
+      <w:proofErr w:type="spellEnd"/>
+      <w:r>
+        <w:rPr>
+          <w:rFonts w:ascii="Times New Roman" w:eastAsia="Times New Roman" w:hAnsi="Times New Roman" w:cs="Times New Roman"/>
+          <w:sz w:val="24"/>
+          <w:szCs w:val="24"/>
+        </w:rPr>
+        <w:t xml:space="preserve">’ </w:t>
+      </w:r>
+      <w:r>
+        <w:rPr>
+          <w:rFonts w:ascii="Times New Roman" w:eastAsia="Times New Roman" w:hAnsi="Times New Roman" w:cs="Times New Roman"/>
+          <w:sz w:val="24"/>
+          <w:szCs w:val="24"/>
+        </w:rPr>
+        <w:lastRenderedPageBreak/>
+        <w:t xml:space="preserve">Approach.” </w:t>
+      </w:r>
+      <w:proofErr w:type="spellStart"/>
       <w:r>
         <w:rPr>
           <w:rFonts w:ascii="Times New Roman" w:eastAsia="Times New Roman" w:hAnsi="Times New Roman" w:cs="Times New Roman"/>
@@ -1765,7 +2029,18 @@
           <w:sz w:val="24"/>
           <w:szCs w:val="24"/>
         </w:rPr>
-        <w:t>PLoS ONE</w:t>
+        <w:t>PLoS</w:t>
+      </w:r>
+      <w:proofErr w:type="spellEnd"/>
+      <w:r>
+        <w:rPr>
+          <w:rFonts w:ascii="Times New Roman" w:eastAsia="Times New Roman" w:hAnsi="Times New Roman" w:cs="Times New Roman"/>
+          <w:i/>
+          <w:iCs/>
+          <w:sz w:val="24"/>
+          <w:szCs w:val="24"/>
+        </w:rPr>
+        <w:t xml:space="preserve"> ONE</w:t>
       </w:r>
       <w:r>
         <w:rPr>
@@ -1802,7 +2077,7 @@
         <w:pStyle w:val="ListParagraph"/>
         <w:numPr>
           <w:ilvl w:val="0"/>
-          <w:numId w:val="1"/>
+          <w:numId w:val="4"/>
         </w:numPr>
         <w:spacing w:after="0" w:line="240" w:lineRule="auto"/>
         <w:rPr>
@@ -1812,14 +2087,59 @@
         </w:rPr>
       </w:pPr>
       <w:bookmarkStart w:id="4" w:name="_Ref87885214"/>
-      <w:r>
-        <w:rPr>
-          <w:rFonts w:ascii="Times New Roman" w:eastAsia="Times New Roman" w:hAnsi="Times New Roman" w:cs="Times New Roman"/>
-          <w:sz w:val="24"/>
-          <w:szCs w:val="24"/>
-        </w:rPr>
-        <w:lastRenderedPageBreak/>
-        <w:t xml:space="preserve">Nicolò, Andrea, Carlo Massaroni, and Louis Passfield. “Respiratory Frequency during Exercise: The Neglected Physiological Measure.” </w:t>
+      <w:proofErr w:type="spellStart"/>
+      <w:r>
+        <w:rPr>
+          <w:rFonts w:ascii="Times New Roman" w:eastAsia="Times New Roman" w:hAnsi="Times New Roman" w:cs="Times New Roman"/>
+          <w:sz w:val="24"/>
+          <w:szCs w:val="24"/>
+        </w:rPr>
+        <w:t>Nicolò</w:t>
+      </w:r>
+      <w:proofErr w:type="spellEnd"/>
+      <w:r>
+        <w:rPr>
+          <w:rFonts w:ascii="Times New Roman" w:eastAsia="Times New Roman" w:hAnsi="Times New Roman" w:cs="Times New Roman"/>
+          <w:sz w:val="24"/>
+          <w:szCs w:val="24"/>
+        </w:rPr>
+        <w:t xml:space="preserve">, Andrea, Carlo </w:t>
+      </w:r>
+      <w:proofErr w:type="spellStart"/>
+      <w:r>
+        <w:rPr>
+          <w:rFonts w:ascii="Times New Roman" w:eastAsia="Times New Roman" w:hAnsi="Times New Roman" w:cs="Times New Roman"/>
+          <w:sz w:val="24"/>
+          <w:szCs w:val="24"/>
+        </w:rPr>
+        <w:t>Massaroni</w:t>
+      </w:r>
+      <w:proofErr w:type="spellEnd"/>
+      <w:r>
+        <w:rPr>
+          <w:rFonts w:ascii="Times New Roman" w:eastAsia="Times New Roman" w:hAnsi="Times New Roman" w:cs="Times New Roman"/>
+          <w:sz w:val="24"/>
+          <w:szCs w:val="24"/>
+        </w:rPr>
+        <w:t xml:space="preserve">, and Louis </w:t>
+      </w:r>
+      <w:proofErr w:type="spellStart"/>
+      <w:r>
+        <w:rPr>
+          <w:rFonts w:ascii="Times New Roman" w:eastAsia="Times New Roman" w:hAnsi="Times New Roman" w:cs="Times New Roman"/>
+          <w:sz w:val="24"/>
+          <w:szCs w:val="24"/>
+        </w:rPr>
+        <w:t>Passfield</w:t>
+      </w:r>
+      <w:proofErr w:type="spellEnd"/>
+      <w:r>
+        <w:rPr>
+          <w:rFonts w:ascii="Times New Roman" w:eastAsia="Times New Roman" w:hAnsi="Times New Roman" w:cs="Times New Roman"/>
+          <w:sz w:val="24"/>
+          <w:szCs w:val="24"/>
+        </w:rPr>
+        <w:t xml:space="preserve">. “Respiratory Frequency during Exercise: The Neglected Physiological Measure.” </w:t>
       </w:r>
       <w:r>
         <w:rPr>
@@ -1866,7 +2186,7 @@
         <w:pStyle w:val="ListParagraph"/>
         <w:numPr>
           <w:ilvl w:val="0"/>
-          <w:numId w:val="1"/>
+          <w:numId w:val="4"/>
         </w:numPr>
         <w:spacing w:after="0" w:line="240" w:lineRule="auto"/>
         <w:rPr>
@@ -1876,13 +2196,113 @@
         </w:rPr>
       </w:pPr>
       <w:bookmarkStart w:id="5" w:name="_Ref87885360"/>
-      <w:r>
-        <w:rPr>
-          <w:rFonts w:ascii="Times New Roman" w:eastAsia="Times New Roman" w:hAnsi="Times New Roman" w:cs="Times New Roman"/>
-          <w:sz w:val="24"/>
-          <w:szCs w:val="24"/>
-        </w:rPr>
-        <w:t xml:space="preserve">Ogliari, Giulia, Simin Mahinrad, David J. Stott, J. Wouter Jukema, Simon P. Mooijaart, Peter W. Macfarlane, Elaine N. Clark, et al. “Resting Heart Rate, Heart Rate Variability and Functional Decline in Old Age.” </w:t>
+      <w:proofErr w:type="spellStart"/>
+      <w:r>
+        <w:rPr>
+          <w:rFonts w:ascii="Times New Roman" w:eastAsia="Times New Roman" w:hAnsi="Times New Roman" w:cs="Times New Roman"/>
+          <w:sz w:val="24"/>
+          <w:szCs w:val="24"/>
+        </w:rPr>
+        <w:t>Ogliari</w:t>
+      </w:r>
+      <w:proofErr w:type="spellEnd"/>
+      <w:r>
+        <w:rPr>
+          <w:rFonts w:ascii="Times New Roman" w:eastAsia="Times New Roman" w:hAnsi="Times New Roman" w:cs="Times New Roman"/>
+          <w:sz w:val="24"/>
+          <w:szCs w:val="24"/>
+        </w:rPr>
+        <w:t xml:space="preserve">, Giulia, </w:t>
+      </w:r>
+      <w:proofErr w:type="spellStart"/>
+      <w:r>
+        <w:rPr>
+          <w:rFonts w:ascii="Times New Roman" w:eastAsia="Times New Roman" w:hAnsi="Times New Roman" w:cs="Times New Roman"/>
+          <w:sz w:val="24"/>
+          <w:szCs w:val="24"/>
+        </w:rPr>
+        <w:t>Simin</w:t>
+      </w:r>
+      <w:proofErr w:type="spellEnd"/>
+      <w:r>
+        <w:rPr>
+          <w:rFonts w:ascii="Times New Roman" w:eastAsia="Times New Roman" w:hAnsi="Times New Roman" w:cs="Times New Roman"/>
+          <w:sz w:val="24"/>
+          <w:szCs w:val="24"/>
+        </w:rPr>
+        <w:t xml:space="preserve"> </w:t>
+      </w:r>
+      <w:proofErr w:type="spellStart"/>
+      <w:r>
+        <w:rPr>
+          <w:rFonts w:ascii="Times New Roman" w:eastAsia="Times New Roman" w:hAnsi="Times New Roman" w:cs="Times New Roman"/>
+          <w:sz w:val="24"/>
+          <w:szCs w:val="24"/>
+        </w:rPr>
+        <w:t>Mahinrad</w:t>
+      </w:r>
+      <w:proofErr w:type="spellEnd"/>
+      <w:r>
+        <w:rPr>
+          <w:rFonts w:ascii="Times New Roman" w:eastAsia="Times New Roman" w:hAnsi="Times New Roman" w:cs="Times New Roman"/>
+          <w:sz w:val="24"/>
+          <w:szCs w:val="24"/>
+        </w:rPr>
+        <w:t xml:space="preserve">, David J. Stott, J. </w:t>
+      </w:r>
+      <w:proofErr w:type="spellStart"/>
+      <w:r>
+        <w:rPr>
+          <w:rFonts w:ascii="Times New Roman" w:eastAsia="Times New Roman" w:hAnsi="Times New Roman" w:cs="Times New Roman"/>
+          <w:sz w:val="24"/>
+          <w:szCs w:val="24"/>
+        </w:rPr>
+        <w:t>Wouter</w:t>
+      </w:r>
+      <w:proofErr w:type="spellEnd"/>
+      <w:r>
+        <w:rPr>
+          <w:rFonts w:ascii="Times New Roman" w:eastAsia="Times New Roman" w:hAnsi="Times New Roman" w:cs="Times New Roman"/>
+          <w:sz w:val="24"/>
+          <w:szCs w:val="24"/>
+        </w:rPr>
+        <w:t xml:space="preserve"> </w:t>
+      </w:r>
+      <w:proofErr w:type="spellStart"/>
+      <w:r>
+        <w:rPr>
+          <w:rFonts w:ascii="Times New Roman" w:eastAsia="Times New Roman" w:hAnsi="Times New Roman" w:cs="Times New Roman"/>
+          <w:sz w:val="24"/>
+          <w:szCs w:val="24"/>
+        </w:rPr>
+        <w:t>Jukema</w:t>
+      </w:r>
+      <w:proofErr w:type="spellEnd"/>
+      <w:r>
+        <w:rPr>
+          <w:rFonts w:ascii="Times New Roman" w:eastAsia="Times New Roman" w:hAnsi="Times New Roman" w:cs="Times New Roman"/>
+          <w:sz w:val="24"/>
+          <w:szCs w:val="24"/>
+        </w:rPr>
+        <w:t xml:space="preserve">, Simon P. </w:t>
+      </w:r>
+      <w:proofErr w:type="spellStart"/>
+      <w:r>
+        <w:rPr>
+          <w:rFonts w:ascii="Times New Roman" w:eastAsia="Times New Roman" w:hAnsi="Times New Roman" w:cs="Times New Roman"/>
+          <w:sz w:val="24"/>
+          <w:szCs w:val="24"/>
+        </w:rPr>
+        <w:t>Mooijaart</w:t>
+      </w:r>
+      <w:proofErr w:type="spellEnd"/>
+      <w:r>
+        <w:rPr>
+          <w:rFonts w:ascii="Times New Roman" w:eastAsia="Times New Roman" w:hAnsi="Times New Roman" w:cs="Times New Roman"/>
+          <w:sz w:val="24"/>
+          <w:szCs w:val="24"/>
+        </w:rPr>
+        <w:t xml:space="preserve">, Peter W. Macfarlane, Elaine N. Clark, et al. “Resting Heart Rate, Heart Rate Variability and Functional Decline in Old Age.” </w:t>
       </w:r>
       <w:r>
         <w:rPr>
@@ -1892,7 +2312,51 @@
           <w:sz w:val="24"/>
           <w:szCs w:val="24"/>
         </w:rPr>
-        <w:t>CMAJ: Canadian Medical Association Journal = Journal de l’Association Medicale Canadienne</w:t>
+        <w:t xml:space="preserve">CMAJ: Canadian Medical Association Journal = Journal de </w:t>
+      </w:r>
+      <w:proofErr w:type="spellStart"/>
+      <w:r>
+        <w:rPr>
+          <w:rFonts w:ascii="Times New Roman" w:eastAsia="Times New Roman" w:hAnsi="Times New Roman" w:cs="Times New Roman"/>
+          <w:i/>
+          <w:iCs/>
+          <w:sz w:val="24"/>
+          <w:szCs w:val="24"/>
+        </w:rPr>
+        <w:t>l’Association</w:t>
+      </w:r>
+      <w:proofErr w:type="spellEnd"/>
+      <w:r>
+        <w:rPr>
+          <w:rFonts w:ascii="Times New Roman" w:eastAsia="Times New Roman" w:hAnsi="Times New Roman" w:cs="Times New Roman"/>
+          <w:i/>
+          <w:iCs/>
+          <w:sz w:val="24"/>
+          <w:szCs w:val="24"/>
+        </w:rPr>
+        <w:t xml:space="preserve"> </w:t>
+      </w:r>
+      <w:proofErr w:type="spellStart"/>
+      <w:r>
+        <w:rPr>
+          <w:rFonts w:ascii="Times New Roman" w:eastAsia="Times New Roman" w:hAnsi="Times New Roman" w:cs="Times New Roman"/>
+          <w:i/>
+          <w:iCs/>
+          <w:sz w:val="24"/>
+          <w:szCs w:val="24"/>
+        </w:rPr>
+        <w:t>Medicale</w:t>
+      </w:r>
+      <w:proofErr w:type="spellEnd"/>
+      <w:r>
+        <w:rPr>
+          <w:rFonts w:ascii="Times New Roman" w:eastAsia="Times New Roman" w:hAnsi="Times New Roman" w:cs="Times New Roman"/>
+          <w:i/>
+          <w:iCs/>
+          <w:sz w:val="24"/>
+          <w:szCs w:val="24"/>
+        </w:rPr>
+        <w:t xml:space="preserve"> Canadienne</w:t>
       </w:r>
       <w:r>
         <w:rPr>
@@ -1929,7 +2393,7 @@
         <w:pStyle w:val="ListParagraph"/>
         <w:numPr>
           <w:ilvl w:val="0"/>
-          <w:numId w:val="1"/>
+          <w:numId w:val="4"/>
         </w:numPr>
         <w:spacing w:after="0" w:line="240" w:lineRule="auto"/>
         <w:rPr>
@@ -1945,8 +2409,117 @@
           <w:sz w:val="24"/>
           <w:szCs w:val="24"/>
         </w:rPr>
-        <w:t xml:space="preserve">Benedetto, Simone, Christian Caldato, Darren C. Greenwood, Nicola Bartoli, Virginia Pensabene, and Paolo Actis. “Remote Heart Rate Monitoring - Assessment of the Facereader RPPg by Noldus.” </w:t>
-      </w:r>
+        <w:t xml:space="preserve">Benedetto, Simone, Christian </w:t>
+      </w:r>
+      <w:proofErr w:type="spellStart"/>
+      <w:r>
+        <w:rPr>
+          <w:rFonts w:ascii="Times New Roman" w:eastAsia="Times New Roman" w:hAnsi="Times New Roman" w:cs="Times New Roman"/>
+          <w:sz w:val="24"/>
+          <w:szCs w:val="24"/>
+        </w:rPr>
+        <w:t>Caldato</w:t>
+      </w:r>
+      <w:proofErr w:type="spellEnd"/>
+      <w:r>
+        <w:rPr>
+          <w:rFonts w:ascii="Times New Roman" w:eastAsia="Times New Roman" w:hAnsi="Times New Roman" w:cs="Times New Roman"/>
+          <w:sz w:val="24"/>
+          <w:szCs w:val="24"/>
+        </w:rPr>
+        <w:t xml:space="preserve">, Darren C. Greenwood, Nicola Bartoli, Virginia </w:t>
+      </w:r>
+      <w:proofErr w:type="spellStart"/>
+      <w:r>
+        <w:rPr>
+          <w:rFonts w:ascii="Times New Roman" w:eastAsia="Times New Roman" w:hAnsi="Times New Roman" w:cs="Times New Roman"/>
+          <w:sz w:val="24"/>
+          <w:szCs w:val="24"/>
+        </w:rPr>
+        <w:t>Pensabene</w:t>
+      </w:r>
+      <w:proofErr w:type="spellEnd"/>
+      <w:r>
+        <w:rPr>
+          <w:rFonts w:ascii="Times New Roman" w:eastAsia="Times New Roman" w:hAnsi="Times New Roman" w:cs="Times New Roman"/>
+          <w:sz w:val="24"/>
+          <w:szCs w:val="24"/>
+        </w:rPr>
+        <w:t xml:space="preserve">, and Paolo </w:t>
+      </w:r>
+      <w:proofErr w:type="spellStart"/>
+      <w:r>
+        <w:rPr>
+          <w:rFonts w:ascii="Times New Roman" w:eastAsia="Times New Roman" w:hAnsi="Times New Roman" w:cs="Times New Roman"/>
+          <w:sz w:val="24"/>
+          <w:szCs w:val="24"/>
+        </w:rPr>
+        <w:t>Actis</w:t>
+      </w:r>
+      <w:proofErr w:type="spellEnd"/>
+      <w:r>
+        <w:rPr>
+          <w:rFonts w:ascii="Times New Roman" w:eastAsia="Times New Roman" w:hAnsi="Times New Roman" w:cs="Times New Roman"/>
+          <w:sz w:val="24"/>
+          <w:szCs w:val="24"/>
+        </w:rPr>
+        <w:t xml:space="preserve">. “Remote Heart Rate Monitoring - Assessment of the </w:t>
+      </w:r>
+      <w:proofErr w:type="spellStart"/>
+      <w:r>
+        <w:rPr>
+          <w:rFonts w:ascii="Times New Roman" w:eastAsia="Times New Roman" w:hAnsi="Times New Roman" w:cs="Times New Roman"/>
+          <w:sz w:val="24"/>
+          <w:szCs w:val="24"/>
+        </w:rPr>
+        <w:t>Facereader</w:t>
+      </w:r>
+      <w:proofErr w:type="spellEnd"/>
+      <w:r>
+        <w:rPr>
+          <w:rFonts w:ascii="Times New Roman" w:eastAsia="Times New Roman" w:hAnsi="Times New Roman" w:cs="Times New Roman"/>
+          <w:sz w:val="24"/>
+          <w:szCs w:val="24"/>
+        </w:rPr>
+        <w:t> </w:t>
+      </w:r>
+      <w:proofErr w:type="spellStart"/>
+      <w:r>
+        <w:rPr>
+          <w:rFonts w:ascii="Times New Roman" w:eastAsia="Times New Roman" w:hAnsi="Times New Roman" w:cs="Times New Roman"/>
+          <w:sz w:val="24"/>
+          <w:szCs w:val="24"/>
+        </w:rPr>
+        <w:t>RPPg</w:t>
+      </w:r>
+      <w:proofErr w:type="spellEnd"/>
+      <w:r>
+        <w:rPr>
+          <w:rFonts w:ascii="Times New Roman" w:eastAsia="Times New Roman" w:hAnsi="Times New Roman" w:cs="Times New Roman"/>
+          <w:sz w:val="24"/>
+          <w:szCs w:val="24"/>
+        </w:rPr>
+        <w:t xml:space="preserve"> by </w:t>
+      </w:r>
+      <w:proofErr w:type="spellStart"/>
+      <w:r>
+        <w:rPr>
+          <w:rFonts w:ascii="Times New Roman" w:eastAsia="Times New Roman" w:hAnsi="Times New Roman" w:cs="Times New Roman"/>
+          <w:sz w:val="24"/>
+          <w:szCs w:val="24"/>
+        </w:rPr>
+        <w:t>Noldus</w:t>
+      </w:r>
+      <w:proofErr w:type="spellEnd"/>
+      <w:r>
+        <w:rPr>
+          <w:rFonts w:ascii="Times New Roman" w:eastAsia="Times New Roman" w:hAnsi="Times New Roman" w:cs="Times New Roman"/>
+          <w:sz w:val="24"/>
+          <w:szCs w:val="24"/>
+        </w:rPr>
+        <w:t xml:space="preserve">.” </w:t>
+      </w:r>
+      <w:proofErr w:type="spellStart"/>
       <w:r>
         <w:rPr>
           <w:rFonts w:ascii="Times New Roman" w:eastAsia="Times New Roman" w:hAnsi="Times New Roman" w:cs="Times New Roman"/>
@@ -1955,7 +2528,18 @@
           <w:sz w:val="24"/>
           <w:szCs w:val="24"/>
         </w:rPr>
-        <w:t>PLoS ONE</w:t>
+        <w:t>PLoS</w:t>
+      </w:r>
+      <w:proofErr w:type="spellEnd"/>
+      <w:r>
+        <w:rPr>
+          <w:rFonts w:ascii="Times New Roman" w:eastAsia="Times New Roman" w:hAnsi="Times New Roman" w:cs="Times New Roman"/>
+          <w:i/>
+          <w:iCs/>
+          <w:sz w:val="24"/>
+          <w:szCs w:val="24"/>
+        </w:rPr>
+        <w:t xml:space="preserve"> ONE</w:t>
       </w:r>
       <w:r>
         <w:rPr>
@@ -1993,7 +2577,7 @@
         <w:pStyle w:val="ListParagraph"/>
         <w:numPr>
           <w:ilvl w:val="0"/>
-          <w:numId w:val="1"/>
+          <w:numId w:val="4"/>
         </w:numPr>
         <w:spacing w:after="0" w:line="240" w:lineRule="auto"/>
         <w:rPr>
@@ -2003,13 +2587,23 @@
         </w:rPr>
       </w:pPr>
       <w:bookmarkStart w:id="7" w:name="_Ref87874186"/>
-      <w:r>
-        <w:rPr>
-          <w:rFonts w:ascii="Times New Roman" w:eastAsia="Times New Roman" w:hAnsi="Times New Roman" w:cs="Times New Roman"/>
-          <w:sz w:val="24"/>
-          <w:szCs w:val="24"/>
-        </w:rPr>
-        <w:t xml:space="preserve">Perednia, D. A., and A. Allen. “Telemedicine Technology and Clinical Applications.” </w:t>
+      <w:proofErr w:type="spellStart"/>
+      <w:r>
+        <w:rPr>
+          <w:rFonts w:ascii="Times New Roman" w:eastAsia="Times New Roman" w:hAnsi="Times New Roman" w:cs="Times New Roman"/>
+          <w:sz w:val="24"/>
+          <w:szCs w:val="24"/>
+        </w:rPr>
+        <w:t>Perednia</w:t>
+      </w:r>
+      <w:proofErr w:type="spellEnd"/>
+      <w:r>
+        <w:rPr>
+          <w:rFonts w:ascii="Times New Roman" w:eastAsia="Times New Roman" w:hAnsi="Times New Roman" w:cs="Times New Roman"/>
+          <w:sz w:val="24"/>
+          <w:szCs w:val="24"/>
+        </w:rPr>
+        <w:t xml:space="preserve">, D. A., and A. Allen. “Telemedicine Technology and Clinical Applications.” </w:t>
       </w:r>
       <w:r>
         <w:rPr>
@@ -2036,7 +2630,7 @@
         <w:pStyle w:val="ListParagraph"/>
         <w:numPr>
           <w:ilvl w:val="0"/>
-          <w:numId w:val="1"/>
+          <w:numId w:val="4"/>
         </w:numPr>
         <w:spacing w:after="0" w:line="240" w:lineRule="auto"/>
         <w:rPr>
@@ -2046,13 +2640,77 @@
         </w:rPr>
       </w:pPr>
       <w:bookmarkStart w:id="8" w:name="_Ref87874396"/>
-      <w:r>
-        <w:rPr>
-          <w:rFonts w:ascii="Times New Roman" w:eastAsia="Times New Roman" w:hAnsi="Times New Roman" w:cs="Times New Roman"/>
-          <w:sz w:val="24"/>
-          <w:szCs w:val="24"/>
-        </w:rPr>
-        <w:t xml:space="preserve">Lewandowska, Magdalena, Jacek Rumiński, Tomasz Kocejko, and Jędrzej Nowak. “Measuring Pulse Rate with a Webcam — A Non-Contact Method for Evaluating Cardiac Activity.” In </w:t>
+      <w:proofErr w:type="spellStart"/>
+      <w:r>
+        <w:rPr>
+          <w:rFonts w:ascii="Times New Roman" w:eastAsia="Times New Roman" w:hAnsi="Times New Roman" w:cs="Times New Roman"/>
+          <w:sz w:val="24"/>
+          <w:szCs w:val="24"/>
+        </w:rPr>
+        <w:t>Lewandowska</w:t>
+      </w:r>
+      <w:proofErr w:type="spellEnd"/>
+      <w:r>
+        <w:rPr>
+          <w:rFonts w:ascii="Times New Roman" w:eastAsia="Times New Roman" w:hAnsi="Times New Roman" w:cs="Times New Roman"/>
+          <w:sz w:val="24"/>
+          <w:szCs w:val="24"/>
+        </w:rPr>
+        <w:t xml:space="preserve">, Magdalena, Jacek </w:t>
+      </w:r>
+      <w:proofErr w:type="spellStart"/>
+      <w:r>
+        <w:rPr>
+          <w:rFonts w:ascii="Times New Roman" w:eastAsia="Times New Roman" w:hAnsi="Times New Roman" w:cs="Times New Roman"/>
+          <w:sz w:val="24"/>
+          <w:szCs w:val="24"/>
+        </w:rPr>
+        <w:t>Rumiński</w:t>
+      </w:r>
+      <w:proofErr w:type="spellEnd"/>
+      <w:r>
+        <w:rPr>
+          <w:rFonts w:ascii="Times New Roman" w:eastAsia="Times New Roman" w:hAnsi="Times New Roman" w:cs="Times New Roman"/>
+          <w:sz w:val="24"/>
+          <w:szCs w:val="24"/>
+        </w:rPr>
+        <w:t xml:space="preserve">, Tomasz </w:t>
+      </w:r>
+      <w:proofErr w:type="spellStart"/>
+      <w:r>
+        <w:rPr>
+          <w:rFonts w:ascii="Times New Roman" w:eastAsia="Times New Roman" w:hAnsi="Times New Roman" w:cs="Times New Roman"/>
+          <w:sz w:val="24"/>
+          <w:szCs w:val="24"/>
+        </w:rPr>
+        <w:t>Kocejko</w:t>
+      </w:r>
+      <w:proofErr w:type="spellEnd"/>
+      <w:r>
+        <w:rPr>
+          <w:rFonts w:ascii="Times New Roman" w:eastAsia="Times New Roman" w:hAnsi="Times New Roman" w:cs="Times New Roman"/>
+          <w:sz w:val="24"/>
+          <w:szCs w:val="24"/>
+        </w:rPr>
+        <w:t xml:space="preserve">, and </w:t>
+      </w:r>
+      <w:proofErr w:type="spellStart"/>
+      <w:r>
+        <w:rPr>
+          <w:rFonts w:ascii="Times New Roman" w:eastAsia="Times New Roman" w:hAnsi="Times New Roman" w:cs="Times New Roman"/>
+          <w:sz w:val="24"/>
+          <w:szCs w:val="24"/>
+        </w:rPr>
+        <w:t>Jędrzej</w:t>
+      </w:r>
+      <w:proofErr w:type="spellEnd"/>
+      <w:r>
+        <w:rPr>
+          <w:rFonts w:ascii="Times New Roman" w:eastAsia="Times New Roman" w:hAnsi="Times New Roman" w:cs="Times New Roman"/>
+          <w:sz w:val="24"/>
+          <w:szCs w:val="24"/>
+        </w:rPr>
+        <w:t xml:space="preserve"> Nowak. “Measuring Pulse Rate with a Webcam — A Non-Contact Method for Evaluating Cardiac Activity.” In </w:t>
       </w:r>
       <w:r>
         <w:rPr>
@@ -2062,7 +2720,29 @@
           <w:sz w:val="24"/>
           <w:szCs w:val="24"/>
         </w:rPr>
-        <w:t>2011 Federated Conference on Computer Science and Information Systems (FedCSIS)</w:t>
+        <w:t>2011 Federated Conference on Computer Science and Information Systems (</w:t>
+      </w:r>
+      <w:proofErr w:type="spellStart"/>
+      <w:r>
+        <w:rPr>
+          <w:rFonts w:ascii="Times New Roman" w:eastAsia="Times New Roman" w:hAnsi="Times New Roman" w:cs="Times New Roman"/>
+          <w:i/>
+          <w:iCs/>
+          <w:sz w:val="24"/>
+          <w:szCs w:val="24"/>
+        </w:rPr>
+        <w:t>FedCSIS</w:t>
+      </w:r>
+      <w:proofErr w:type="spellEnd"/>
+      <w:r>
+        <w:rPr>
+          <w:rFonts w:ascii="Times New Roman" w:eastAsia="Times New Roman" w:hAnsi="Times New Roman" w:cs="Times New Roman"/>
+          <w:i/>
+          <w:iCs/>
+          <w:sz w:val="24"/>
+          <w:szCs w:val="24"/>
+        </w:rPr>
+        <w:t>)</w:t>
       </w:r>
       <w:r>
         <w:rPr>
@@ -2079,7 +2759,7 @@
         <w:pStyle w:val="ListParagraph"/>
         <w:numPr>
           <w:ilvl w:val="0"/>
-          <w:numId w:val="1"/>
+          <w:numId w:val="4"/>
         </w:numPr>
         <w:spacing w:after="0" w:line="240" w:lineRule="auto"/>
         <w:rPr>
@@ -2113,7 +2793,25 @@
           <w:sz w:val="24"/>
           <w:szCs w:val="24"/>
         </w:rPr>
-        <w:t xml:space="preserve">, 6:i–xix, 1998. </w:t>
+        <w:t xml:space="preserve">, </w:t>
+      </w:r>
+      <w:proofErr w:type="gramStart"/>
+      <w:r>
+        <w:rPr>
+          <w:rFonts w:ascii="Times New Roman" w:eastAsia="Times New Roman" w:hAnsi="Times New Roman" w:cs="Times New Roman"/>
+          <w:sz w:val="24"/>
+          <w:szCs w:val="24"/>
+        </w:rPr>
+        <w:t>6:i</w:t>
+      </w:r>
+      <w:proofErr w:type="gramEnd"/>
+      <w:r>
+        <w:rPr>
+          <w:rFonts w:ascii="Times New Roman" w:eastAsia="Times New Roman" w:hAnsi="Times New Roman" w:cs="Times New Roman"/>
+          <w:sz w:val="24"/>
+          <w:szCs w:val="24"/>
+        </w:rPr>
+        <w:t xml:space="preserve">–xix, 1998. </w:t>
       </w:r>
       <w:hyperlink r:id="rId12" w:history="1">
         <w:r>
@@ -2142,7 +2840,7 @@
         <w:pStyle w:val="ListParagraph"/>
         <w:numPr>
           <w:ilvl w:val="0"/>
-          <w:numId w:val="1"/>
+          <w:numId w:val="4"/>
         </w:numPr>
         <w:spacing w:after="0" w:line="240" w:lineRule="auto"/>
         <w:rPr>
@@ -2158,8 +2856,63 @@
           <w:sz w:val="24"/>
           <w:szCs w:val="24"/>
         </w:rPr>
-        <w:t xml:space="preserve">Abbas, Abbas K, Konrad Heimann, Katrin Jergus, Thorsten Orlikowsky, and Steffen Leonhardt. “Neonatal Non-Contact Respiratory Monitoring Based on Real-Time Infrared Thermography.” </w:t>
-      </w:r>
+        <w:t xml:space="preserve">Abbas, Abbas K, Konrad </w:t>
+      </w:r>
+      <w:proofErr w:type="spellStart"/>
+      <w:r>
+        <w:rPr>
+          <w:rFonts w:ascii="Times New Roman" w:eastAsia="Times New Roman" w:hAnsi="Times New Roman" w:cs="Times New Roman"/>
+          <w:sz w:val="24"/>
+          <w:szCs w:val="24"/>
+        </w:rPr>
+        <w:t>Heimann</w:t>
+      </w:r>
+      <w:proofErr w:type="spellEnd"/>
+      <w:r>
+        <w:rPr>
+          <w:rFonts w:ascii="Times New Roman" w:eastAsia="Times New Roman" w:hAnsi="Times New Roman" w:cs="Times New Roman"/>
+          <w:sz w:val="24"/>
+          <w:szCs w:val="24"/>
+        </w:rPr>
+        <w:t xml:space="preserve">, Katrin </w:t>
+      </w:r>
+      <w:proofErr w:type="spellStart"/>
+      <w:r>
+        <w:rPr>
+          <w:rFonts w:ascii="Times New Roman" w:eastAsia="Times New Roman" w:hAnsi="Times New Roman" w:cs="Times New Roman"/>
+          <w:sz w:val="24"/>
+          <w:szCs w:val="24"/>
+        </w:rPr>
+        <w:t>Jergus</w:t>
+      </w:r>
+      <w:proofErr w:type="spellEnd"/>
+      <w:r>
+        <w:rPr>
+          <w:rFonts w:ascii="Times New Roman" w:eastAsia="Times New Roman" w:hAnsi="Times New Roman" w:cs="Times New Roman"/>
+          <w:sz w:val="24"/>
+          <w:szCs w:val="24"/>
+        </w:rPr>
+        <w:t xml:space="preserve">, Thorsten </w:t>
+      </w:r>
+      <w:proofErr w:type="spellStart"/>
+      <w:r>
+        <w:rPr>
+          <w:rFonts w:ascii="Times New Roman" w:eastAsia="Times New Roman" w:hAnsi="Times New Roman" w:cs="Times New Roman"/>
+          <w:sz w:val="24"/>
+          <w:szCs w:val="24"/>
+        </w:rPr>
+        <w:t>Orlikowsky</w:t>
+      </w:r>
+      <w:proofErr w:type="spellEnd"/>
+      <w:r>
+        <w:rPr>
+          <w:rFonts w:ascii="Times New Roman" w:eastAsia="Times New Roman" w:hAnsi="Times New Roman" w:cs="Times New Roman"/>
+          <w:sz w:val="24"/>
+          <w:szCs w:val="24"/>
+        </w:rPr>
+        <w:t xml:space="preserve">, and Steffen Leonhardt. “Neonatal Non-Contact Respiratory Monitoring Based on Real-Time Infrared Thermography.” </w:t>
+      </w:r>
+      <w:proofErr w:type="spellStart"/>
       <w:r>
         <w:rPr>
           <w:rFonts w:ascii="Times New Roman" w:eastAsia="Times New Roman" w:hAnsi="Times New Roman" w:cs="Times New Roman"/>
@@ -2168,8 +2921,31 @@
           <w:sz w:val="24"/>
           <w:szCs w:val="24"/>
         </w:rPr>
-        <w:t>BioMedical Engineering OnLine</w:t>
-      </w:r>
+        <w:t>BioMedical</w:t>
+      </w:r>
+      <w:proofErr w:type="spellEnd"/>
+      <w:r>
+        <w:rPr>
+          <w:rFonts w:ascii="Times New Roman" w:eastAsia="Times New Roman" w:hAnsi="Times New Roman" w:cs="Times New Roman"/>
+          <w:i/>
+          <w:iCs/>
+          <w:sz w:val="24"/>
+          <w:szCs w:val="24"/>
+        </w:rPr>
+        <w:t xml:space="preserve"> Engineering </w:t>
+      </w:r>
+      <w:proofErr w:type="spellStart"/>
+      <w:r>
+        <w:rPr>
+          <w:rFonts w:ascii="Times New Roman" w:eastAsia="Times New Roman" w:hAnsi="Times New Roman" w:cs="Times New Roman"/>
+          <w:i/>
+          <w:iCs/>
+          <w:sz w:val="24"/>
+          <w:szCs w:val="24"/>
+        </w:rPr>
+        <w:t>OnLine</w:t>
+      </w:r>
+      <w:proofErr w:type="spellEnd"/>
       <w:r>
         <w:rPr>
           <w:rFonts w:ascii="Times New Roman" w:eastAsia="Times New Roman" w:hAnsi="Times New Roman" w:cs="Times New Roman"/>
@@ -2205,7 +2981,7 @@
         <w:pStyle w:val="ListParagraph"/>
         <w:numPr>
           <w:ilvl w:val="0"/>
-          <w:numId w:val="1"/>
+          <w:numId w:val="4"/>
         </w:numPr>
         <w:spacing w:after="0" w:line="240" w:lineRule="auto"/>
         <w:rPr>
@@ -2215,13 +2991,203 @@
         </w:rPr>
       </w:pPr>
       <w:bookmarkStart w:id="11" w:name="_Ref87876374"/>
-      <w:r>
-        <w:rPr>
-          <w:rFonts w:ascii="Times New Roman" w:eastAsia="Times New Roman" w:hAnsi="Times New Roman" w:cs="Times New Roman"/>
-          <w:sz w:val="24"/>
-          <w:szCs w:val="24"/>
-        </w:rPr>
-        <w:t xml:space="preserve">Gambi, Ennio, Angela Agostinelli, Alberto Belli, Laura Burattini, Enea Cippitelli, Sandro Fioretti, Paola Pierleoni, Manola Ricciuti, Agnese Sbrollini, and Susanna Spinsante. “Heart Rate Detection Using Microsoft Kinect: Validation and Comparison to Wearable Devices.” </w:t>
+      <w:proofErr w:type="spellStart"/>
+      <w:r>
+        <w:rPr>
+          <w:rFonts w:ascii="Times New Roman" w:eastAsia="Times New Roman" w:hAnsi="Times New Roman" w:cs="Times New Roman"/>
+          <w:sz w:val="24"/>
+          <w:szCs w:val="24"/>
+        </w:rPr>
+        <w:t>Gambi</w:t>
+      </w:r>
+      <w:proofErr w:type="spellEnd"/>
+      <w:r>
+        <w:rPr>
+          <w:rFonts w:ascii="Times New Roman" w:eastAsia="Times New Roman" w:hAnsi="Times New Roman" w:cs="Times New Roman"/>
+          <w:sz w:val="24"/>
+          <w:szCs w:val="24"/>
+        </w:rPr>
+        <w:t xml:space="preserve">, Ennio, Angela </w:t>
+      </w:r>
+      <w:proofErr w:type="spellStart"/>
+      <w:r>
+        <w:rPr>
+          <w:rFonts w:ascii="Times New Roman" w:eastAsia="Times New Roman" w:hAnsi="Times New Roman" w:cs="Times New Roman"/>
+          <w:sz w:val="24"/>
+          <w:szCs w:val="24"/>
+        </w:rPr>
+        <w:t>Agostinelli</w:t>
+      </w:r>
+      <w:proofErr w:type="spellEnd"/>
+      <w:r>
+        <w:rPr>
+          <w:rFonts w:ascii="Times New Roman" w:eastAsia="Times New Roman" w:hAnsi="Times New Roman" w:cs="Times New Roman"/>
+          <w:sz w:val="24"/>
+          <w:szCs w:val="24"/>
+        </w:rPr>
+        <w:t xml:space="preserve">, Alberto Belli, Laura </w:t>
+      </w:r>
+      <w:proofErr w:type="spellStart"/>
+      <w:r>
+        <w:rPr>
+          <w:rFonts w:ascii="Times New Roman" w:eastAsia="Times New Roman" w:hAnsi="Times New Roman" w:cs="Times New Roman"/>
+          <w:sz w:val="24"/>
+          <w:szCs w:val="24"/>
+        </w:rPr>
+        <w:t>Burattini</w:t>
+      </w:r>
+      <w:proofErr w:type="spellEnd"/>
+      <w:r>
+        <w:rPr>
+          <w:rFonts w:ascii="Times New Roman" w:eastAsia="Times New Roman" w:hAnsi="Times New Roman" w:cs="Times New Roman"/>
+          <w:sz w:val="24"/>
+          <w:szCs w:val="24"/>
+        </w:rPr>
+        <w:t xml:space="preserve">, </w:t>
+      </w:r>
+      <w:proofErr w:type="spellStart"/>
+      <w:r>
+        <w:rPr>
+          <w:rFonts w:ascii="Times New Roman" w:eastAsia="Times New Roman" w:hAnsi="Times New Roman" w:cs="Times New Roman"/>
+          <w:sz w:val="24"/>
+          <w:szCs w:val="24"/>
+        </w:rPr>
+        <w:t>Enea</w:t>
+      </w:r>
+      <w:proofErr w:type="spellEnd"/>
+      <w:r>
+        <w:rPr>
+          <w:rFonts w:ascii="Times New Roman" w:eastAsia="Times New Roman" w:hAnsi="Times New Roman" w:cs="Times New Roman"/>
+          <w:sz w:val="24"/>
+          <w:szCs w:val="24"/>
+        </w:rPr>
+        <w:t xml:space="preserve"> </w:t>
+      </w:r>
+      <w:proofErr w:type="spellStart"/>
+      <w:r>
+        <w:rPr>
+          <w:rFonts w:ascii="Times New Roman" w:eastAsia="Times New Roman" w:hAnsi="Times New Roman" w:cs="Times New Roman"/>
+          <w:sz w:val="24"/>
+          <w:szCs w:val="24"/>
+        </w:rPr>
+        <w:t>Cippitelli</w:t>
+      </w:r>
+      <w:proofErr w:type="spellEnd"/>
+      <w:r>
+        <w:rPr>
+          <w:rFonts w:ascii="Times New Roman" w:eastAsia="Times New Roman" w:hAnsi="Times New Roman" w:cs="Times New Roman"/>
+          <w:sz w:val="24"/>
+          <w:szCs w:val="24"/>
+        </w:rPr>
+        <w:t xml:space="preserve">, Sandro </w:t>
+      </w:r>
+      <w:proofErr w:type="spellStart"/>
+      <w:r>
+        <w:rPr>
+          <w:rFonts w:ascii="Times New Roman" w:eastAsia="Times New Roman" w:hAnsi="Times New Roman" w:cs="Times New Roman"/>
+          <w:sz w:val="24"/>
+          <w:szCs w:val="24"/>
+        </w:rPr>
+        <w:t>Fioretti</w:t>
+      </w:r>
+      <w:proofErr w:type="spellEnd"/>
+      <w:r>
+        <w:rPr>
+          <w:rFonts w:ascii="Times New Roman" w:eastAsia="Times New Roman" w:hAnsi="Times New Roman" w:cs="Times New Roman"/>
+          <w:sz w:val="24"/>
+          <w:szCs w:val="24"/>
+        </w:rPr>
+        <w:t xml:space="preserve">, Paola </w:t>
+      </w:r>
+      <w:proofErr w:type="spellStart"/>
+      <w:r>
+        <w:rPr>
+          <w:rFonts w:ascii="Times New Roman" w:eastAsia="Times New Roman" w:hAnsi="Times New Roman" w:cs="Times New Roman"/>
+          <w:sz w:val="24"/>
+          <w:szCs w:val="24"/>
+        </w:rPr>
+        <w:t>Pierleoni</w:t>
+      </w:r>
+      <w:proofErr w:type="spellEnd"/>
+      <w:r>
+        <w:rPr>
+          <w:rFonts w:ascii="Times New Roman" w:eastAsia="Times New Roman" w:hAnsi="Times New Roman" w:cs="Times New Roman"/>
+          <w:sz w:val="24"/>
+          <w:szCs w:val="24"/>
+        </w:rPr>
+        <w:t xml:space="preserve">, </w:t>
+      </w:r>
+      <w:proofErr w:type="spellStart"/>
+      <w:r>
+        <w:rPr>
+          <w:rFonts w:ascii="Times New Roman" w:eastAsia="Times New Roman" w:hAnsi="Times New Roman" w:cs="Times New Roman"/>
+          <w:sz w:val="24"/>
+          <w:szCs w:val="24"/>
+        </w:rPr>
+        <w:t>Manola</w:t>
+      </w:r>
+      <w:proofErr w:type="spellEnd"/>
+      <w:r>
+        <w:rPr>
+          <w:rFonts w:ascii="Times New Roman" w:eastAsia="Times New Roman" w:hAnsi="Times New Roman" w:cs="Times New Roman"/>
+          <w:sz w:val="24"/>
+          <w:szCs w:val="24"/>
+        </w:rPr>
+        <w:t xml:space="preserve"> </w:t>
+      </w:r>
+      <w:proofErr w:type="spellStart"/>
+      <w:r>
+        <w:rPr>
+          <w:rFonts w:ascii="Times New Roman" w:eastAsia="Times New Roman" w:hAnsi="Times New Roman" w:cs="Times New Roman"/>
+          <w:sz w:val="24"/>
+          <w:szCs w:val="24"/>
+        </w:rPr>
+        <w:t>Ricciuti</w:t>
+      </w:r>
+      <w:proofErr w:type="spellEnd"/>
+      <w:r>
+        <w:rPr>
+          <w:rFonts w:ascii="Times New Roman" w:eastAsia="Times New Roman" w:hAnsi="Times New Roman" w:cs="Times New Roman"/>
+          <w:sz w:val="24"/>
+          <w:szCs w:val="24"/>
+        </w:rPr>
+        <w:t xml:space="preserve">, Agnese </w:t>
+      </w:r>
+      <w:proofErr w:type="spellStart"/>
+      <w:r>
+        <w:rPr>
+          <w:rFonts w:ascii="Times New Roman" w:eastAsia="Times New Roman" w:hAnsi="Times New Roman" w:cs="Times New Roman"/>
+          <w:sz w:val="24"/>
+          <w:szCs w:val="24"/>
+        </w:rPr>
+        <w:t>Sbrollini</w:t>
+      </w:r>
+      <w:proofErr w:type="spellEnd"/>
+      <w:r>
+        <w:rPr>
+          <w:rFonts w:ascii="Times New Roman" w:eastAsia="Times New Roman" w:hAnsi="Times New Roman" w:cs="Times New Roman"/>
+          <w:sz w:val="24"/>
+          <w:szCs w:val="24"/>
+        </w:rPr>
+        <w:t xml:space="preserve">, and Susanna </w:t>
+      </w:r>
+      <w:proofErr w:type="spellStart"/>
+      <w:r>
+        <w:rPr>
+          <w:rFonts w:ascii="Times New Roman" w:eastAsia="Times New Roman" w:hAnsi="Times New Roman" w:cs="Times New Roman"/>
+          <w:sz w:val="24"/>
+          <w:szCs w:val="24"/>
+        </w:rPr>
+        <w:t>Spinsante</w:t>
+      </w:r>
+      <w:proofErr w:type="spellEnd"/>
+      <w:r>
+        <w:rPr>
+          <w:rFonts w:ascii="Times New Roman" w:eastAsia="Times New Roman" w:hAnsi="Times New Roman" w:cs="Times New Roman"/>
+          <w:sz w:val="24"/>
+          <w:szCs w:val="24"/>
+        </w:rPr>
+        <w:t xml:space="preserve">. “Heart Rate Detection Using Microsoft Kinect: Validation and Comparison to Wearable Devices.” </w:t>
       </w:r>
       <w:r>
         <w:rPr>
@@ -2268,7 +3234,7 @@
         <w:pStyle w:val="ListParagraph"/>
         <w:numPr>
           <w:ilvl w:val="0"/>
-          <w:numId w:val="1"/>
+          <w:numId w:val="4"/>
         </w:numPr>
         <w:spacing w:after="0" w:line="240" w:lineRule="auto"/>
         <w:rPr>
@@ -2278,13 +3244,113 @@
         </w:rPr>
       </w:pPr>
       <w:bookmarkStart w:id="12" w:name="_Ref87876376"/>
-      <w:r>
-        <w:rPr>
-          <w:rFonts w:ascii="Times New Roman" w:eastAsia="Times New Roman" w:hAnsi="Times New Roman" w:cs="Times New Roman"/>
-          <w:sz w:val="24"/>
-          <w:szCs w:val="24"/>
-        </w:rPr>
-        <w:t xml:space="preserve">Procházka, Aleš, Martin Schätz, Oldřich Vyšata, and Martin Vališ. “Microsoft Kinect Visual and Depth Sensors for Breathing and Heart Rate Analysis.” </w:t>
+      <w:proofErr w:type="spellStart"/>
+      <w:r>
+        <w:rPr>
+          <w:rFonts w:ascii="Times New Roman" w:eastAsia="Times New Roman" w:hAnsi="Times New Roman" w:cs="Times New Roman"/>
+          <w:sz w:val="24"/>
+          <w:szCs w:val="24"/>
+        </w:rPr>
+        <w:t>Procházka</w:t>
+      </w:r>
+      <w:proofErr w:type="spellEnd"/>
+      <w:r>
+        <w:rPr>
+          <w:rFonts w:ascii="Times New Roman" w:eastAsia="Times New Roman" w:hAnsi="Times New Roman" w:cs="Times New Roman"/>
+          <w:sz w:val="24"/>
+          <w:szCs w:val="24"/>
+        </w:rPr>
+        <w:t xml:space="preserve">, </w:t>
+      </w:r>
+      <w:proofErr w:type="spellStart"/>
+      <w:r>
+        <w:rPr>
+          <w:rFonts w:ascii="Times New Roman" w:eastAsia="Times New Roman" w:hAnsi="Times New Roman" w:cs="Times New Roman"/>
+          <w:sz w:val="24"/>
+          <w:szCs w:val="24"/>
+        </w:rPr>
+        <w:t>Aleš</w:t>
+      </w:r>
+      <w:proofErr w:type="spellEnd"/>
+      <w:r>
+        <w:rPr>
+          <w:rFonts w:ascii="Times New Roman" w:eastAsia="Times New Roman" w:hAnsi="Times New Roman" w:cs="Times New Roman"/>
+          <w:sz w:val="24"/>
+          <w:szCs w:val="24"/>
+        </w:rPr>
+        <w:t xml:space="preserve">, Martin </w:t>
+      </w:r>
+      <w:proofErr w:type="spellStart"/>
+      <w:r>
+        <w:rPr>
+          <w:rFonts w:ascii="Times New Roman" w:eastAsia="Times New Roman" w:hAnsi="Times New Roman" w:cs="Times New Roman"/>
+          <w:sz w:val="24"/>
+          <w:szCs w:val="24"/>
+        </w:rPr>
+        <w:t>Schätz</w:t>
+      </w:r>
+      <w:proofErr w:type="spellEnd"/>
+      <w:r>
+        <w:rPr>
+          <w:rFonts w:ascii="Times New Roman" w:eastAsia="Times New Roman" w:hAnsi="Times New Roman" w:cs="Times New Roman"/>
+          <w:sz w:val="24"/>
+          <w:szCs w:val="24"/>
+        </w:rPr>
+        <w:t xml:space="preserve">, </w:t>
+      </w:r>
+      <w:proofErr w:type="spellStart"/>
+      <w:r>
+        <w:rPr>
+          <w:rFonts w:ascii="Times New Roman" w:eastAsia="Times New Roman" w:hAnsi="Times New Roman" w:cs="Times New Roman"/>
+          <w:sz w:val="24"/>
+          <w:szCs w:val="24"/>
+        </w:rPr>
+        <w:t>Oldřich</w:t>
+      </w:r>
+      <w:proofErr w:type="spellEnd"/>
+      <w:r>
+        <w:rPr>
+          <w:rFonts w:ascii="Times New Roman" w:eastAsia="Times New Roman" w:hAnsi="Times New Roman" w:cs="Times New Roman"/>
+          <w:sz w:val="24"/>
+          <w:szCs w:val="24"/>
+        </w:rPr>
+        <w:t xml:space="preserve"> </w:t>
+      </w:r>
+      <w:proofErr w:type="spellStart"/>
+      <w:r>
+        <w:rPr>
+          <w:rFonts w:ascii="Times New Roman" w:eastAsia="Times New Roman" w:hAnsi="Times New Roman" w:cs="Times New Roman"/>
+          <w:sz w:val="24"/>
+          <w:szCs w:val="24"/>
+        </w:rPr>
+        <w:t>Vyšata</w:t>
+      </w:r>
+      <w:proofErr w:type="spellEnd"/>
+      <w:r>
+        <w:rPr>
+          <w:rFonts w:ascii="Times New Roman" w:eastAsia="Times New Roman" w:hAnsi="Times New Roman" w:cs="Times New Roman"/>
+          <w:sz w:val="24"/>
+          <w:szCs w:val="24"/>
+        </w:rPr>
+        <w:t xml:space="preserve">, and Martin </w:t>
+      </w:r>
+      <w:proofErr w:type="spellStart"/>
+      <w:r>
+        <w:rPr>
+          <w:rFonts w:ascii="Times New Roman" w:eastAsia="Times New Roman" w:hAnsi="Times New Roman" w:cs="Times New Roman"/>
+          <w:sz w:val="24"/>
+          <w:szCs w:val="24"/>
+        </w:rPr>
+        <w:t>Vališ</w:t>
+      </w:r>
+      <w:proofErr w:type="spellEnd"/>
+      <w:r>
+        <w:rPr>
+          <w:rFonts w:ascii="Times New Roman" w:eastAsia="Times New Roman" w:hAnsi="Times New Roman" w:cs="Times New Roman"/>
+          <w:sz w:val="24"/>
+          <w:szCs w:val="24"/>
+        </w:rPr>
+        <w:t xml:space="preserve">. “Microsoft Kinect Visual and Depth Sensors for Breathing and Heart Rate Analysis.” </w:t>
       </w:r>
       <w:r>
         <w:rPr>
@@ -2331,7 +3397,7 @@
         <w:pStyle w:val="ListParagraph"/>
         <w:numPr>
           <w:ilvl w:val="0"/>
-          <w:numId w:val="1"/>
+          <w:numId w:val="4"/>
         </w:numPr>
         <w:spacing w:after="0" w:line="240" w:lineRule="auto"/>
         <w:rPr>
@@ -2347,7 +3413,43 @@
           <w:sz w:val="24"/>
           <w:szCs w:val="24"/>
         </w:rPr>
-        <w:t xml:space="preserve">Barbosa Pereira, Carina, Michael Czaplik, Vladimir Blazek, Steffen Leonhardt, and Daniel Teichmann. “Monitoring of Cardiorespiratory Signals Using Thermal Imaging: A Pilot Study on Healthy Human Subjects.” </w:t>
+        <w:t xml:space="preserve">Barbosa Pereira, Carina, Michael </w:t>
+      </w:r>
+      <w:proofErr w:type="spellStart"/>
+      <w:r>
+        <w:rPr>
+          <w:rFonts w:ascii="Times New Roman" w:eastAsia="Times New Roman" w:hAnsi="Times New Roman" w:cs="Times New Roman"/>
+          <w:sz w:val="24"/>
+          <w:szCs w:val="24"/>
+        </w:rPr>
+        <w:t>Czaplik</w:t>
+      </w:r>
+      <w:proofErr w:type="spellEnd"/>
+      <w:r>
+        <w:rPr>
+          <w:rFonts w:ascii="Times New Roman" w:eastAsia="Times New Roman" w:hAnsi="Times New Roman" w:cs="Times New Roman"/>
+          <w:sz w:val="24"/>
+          <w:szCs w:val="24"/>
+        </w:rPr>
+        <w:t xml:space="preserve">, Vladimir Blazek, Steffen Leonhardt, and Daniel </w:t>
+      </w:r>
+      <w:proofErr w:type="spellStart"/>
+      <w:r>
+        <w:rPr>
+          <w:rFonts w:ascii="Times New Roman" w:eastAsia="Times New Roman" w:hAnsi="Times New Roman" w:cs="Times New Roman"/>
+          <w:sz w:val="24"/>
+          <w:szCs w:val="24"/>
+        </w:rPr>
+        <w:t>Teichmann</w:t>
+      </w:r>
+      <w:proofErr w:type="spellEnd"/>
+      <w:r>
+        <w:rPr>
+          <w:rFonts w:ascii="Times New Roman" w:eastAsia="Times New Roman" w:hAnsi="Times New Roman" w:cs="Times New Roman"/>
+          <w:sz w:val="24"/>
+          <w:szCs w:val="24"/>
+        </w:rPr>
+        <w:t xml:space="preserve">. “Monitoring of Cardiorespiratory Signals Using Thermal Imaging: A Pilot Study on Healthy Human Subjects.” </w:t>
       </w:r>
       <w:r>
         <w:rPr>
@@ -2394,7 +3496,7 @@
         <w:pStyle w:val="ListParagraph"/>
         <w:numPr>
           <w:ilvl w:val="0"/>
-          <w:numId w:val="1"/>
+          <w:numId w:val="4"/>
         </w:numPr>
         <w:spacing w:after="0" w:line="240" w:lineRule="auto"/>
         <w:rPr>
@@ -2410,7 +3512,97 @@
           <w:sz w:val="24"/>
           <w:szCs w:val="24"/>
         </w:rPr>
-        <w:t>Kim, Yoonkyoung, Yosep Park, Jinman Kim, and Eui Chul Lee. “Remote Heart Rate Monitoring Method Using Infrared Thermal Camera,” n.d., 8.</w:t>
+        <w:t xml:space="preserve">Kim, </w:t>
+      </w:r>
+      <w:proofErr w:type="spellStart"/>
+      <w:r>
+        <w:rPr>
+          <w:rFonts w:ascii="Times New Roman" w:eastAsia="Times New Roman" w:hAnsi="Times New Roman" w:cs="Times New Roman"/>
+          <w:sz w:val="24"/>
+          <w:szCs w:val="24"/>
+        </w:rPr>
+        <w:t>Yoonkyoung</w:t>
+      </w:r>
+      <w:proofErr w:type="spellEnd"/>
+      <w:r>
+        <w:rPr>
+          <w:rFonts w:ascii="Times New Roman" w:eastAsia="Times New Roman" w:hAnsi="Times New Roman" w:cs="Times New Roman"/>
+          <w:sz w:val="24"/>
+          <w:szCs w:val="24"/>
+        </w:rPr>
+        <w:t xml:space="preserve">, </w:t>
+      </w:r>
+      <w:proofErr w:type="spellStart"/>
+      <w:r>
+        <w:rPr>
+          <w:rFonts w:ascii="Times New Roman" w:eastAsia="Times New Roman" w:hAnsi="Times New Roman" w:cs="Times New Roman"/>
+          <w:sz w:val="24"/>
+          <w:szCs w:val="24"/>
+        </w:rPr>
+        <w:t>Yosep</w:t>
+      </w:r>
+      <w:proofErr w:type="spellEnd"/>
+      <w:r>
+        <w:rPr>
+          <w:rFonts w:ascii="Times New Roman" w:eastAsia="Times New Roman" w:hAnsi="Times New Roman" w:cs="Times New Roman"/>
+          <w:sz w:val="24"/>
+          <w:szCs w:val="24"/>
+        </w:rPr>
+        <w:t xml:space="preserve"> Park, </w:t>
+      </w:r>
+      <w:proofErr w:type="spellStart"/>
+      <w:r>
+        <w:rPr>
+          <w:rFonts w:ascii="Times New Roman" w:eastAsia="Times New Roman" w:hAnsi="Times New Roman" w:cs="Times New Roman"/>
+          <w:sz w:val="24"/>
+          <w:szCs w:val="24"/>
+        </w:rPr>
+        <w:t>Jinman</w:t>
+      </w:r>
+      <w:proofErr w:type="spellEnd"/>
+      <w:r>
+        <w:rPr>
+          <w:rFonts w:ascii="Times New Roman" w:eastAsia="Times New Roman" w:hAnsi="Times New Roman" w:cs="Times New Roman"/>
+          <w:sz w:val="24"/>
+          <w:szCs w:val="24"/>
+        </w:rPr>
+        <w:t xml:space="preserve"> Kim, and </w:t>
+      </w:r>
+      <w:proofErr w:type="spellStart"/>
+      <w:r>
+        <w:rPr>
+          <w:rFonts w:ascii="Times New Roman" w:eastAsia="Times New Roman" w:hAnsi="Times New Roman" w:cs="Times New Roman"/>
+          <w:sz w:val="24"/>
+          <w:szCs w:val="24"/>
+        </w:rPr>
+        <w:t>Eui</w:t>
+      </w:r>
+      <w:proofErr w:type="spellEnd"/>
+      <w:r>
+        <w:rPr>
+          <w:rFonts w:ascii="Times New Roman" w:eastAsia="Times New Roman" w:hAnsi="Times New Roman" w:cs="Times New Roman"/>
+          <w:sz w:val="24"/>
+          <w:szCs w:val="24"/>
+        </w:rPr>
+        <w:t xml:space="preserve"> </w:t>
+      </w:r>
+      <w:proofErr w:type="spellStart"/>
+      <w:r>
+        <w:rPr>
+          <w:rFonts w:ascii="Times New Roman" w:eastAsia="Times New Roman" w:hAnsi="Times New Roman" w:cs="Times New Roman"/>
+          <w:sz w:val="24"/>
+          <w:szCs w:val="24"/>
+        </w:rPr>
+        <w:t>Chul</w:t>
+      </w:r>
+      <w:proofErr w:type="spellEnd"/>
+      <w:r>
+        <w:rPr>
+          <w:rFonts w:ascii="Times New Roman" w:eastAsia="Times New Roman" w:hAnsi="Times New Roman" w:cs="Times New Roman"/>
+          <w:sz w:val="24"/>
+          <w:szCs w:val="24"/>
+        </w:rPr>
+        <w:t xml:space="preserve"> Lee. “Remote Heart Rate Monitoring Method Using Infrared Thermal Camera,” n.d., 8.</w:t>
       </w:r>
       <w:bookmarkEnd w:id="14"/>
     </w:p>
@@ -2419,7 +3611,7 @@
         <w:pStyle w:val="ListParagraph"/>
         <w:numPr>
           <w:ilvl w:val="0"/>
-          <w:numId w:val="1"/>
+          <w:numId w:val="4"/>
         </w:numPr>
         <w:rPr>
           <w:rFonts w:ascii="Times New Roman" w:hAnsi="Times New Roman" w:cs="Times New Roman"/>
@@ -2428,14 +3620,106 @@
         </w:rPr>
       </w:pPr>
       <w:bookmarkStart w:id="15" w:name="_Ref87953295"/>
-      <w:r>
-        <w:rPr>
-          <w:rFonts w:ascii="Times New Roman" w:hAnsi="Times New Roman" w:cs="Times New Roman"/>
-          <w:sz w:val="24"/>
-          <w:szCs w:val="24"/>
-        </w:rPr>
-        <w:t xml:space="preserve">Blanik, Nikolai, Konrad Heimann, Carina Pereira, Michael Paul, Vladimir Blazek, Boudewijn Venema, Thorsten Orlikowsky, and Steffen Leonhardt. “Remote Vital Parameter Monitoring in Neonatology - Robust, Unobtrusive Heart Rate Detection in a Realistic Clinical Scenario.” </w:t>
-      </w:r>
+      <w:proofErr w:type="spellStart"/>
+      <w:r>
+        <w:rPr>
+          <w:rFonts w:ascii="Times New Roman" w:hAnsi="Times New Roman" w:cs="Times New Roman"/>
+          <w:sz w:val="24"/>
+          <w:szCs w:val="24"/>
+        </w:rPr>
+        <w:t>Blanik</w:t>
+      </w:r>
+      <w:proofErr w:type="spellEnd"/>
+      <w:r>
+        <w:rPr>
+          <w:rFonts w:ascii="Times New Roman" w:hAnsi="Times New Roman" w:cs="Times New Roman"/>
+          <w:sz w:val="24"/>
+          <w:szCs w:val="24"/>
+        </w:rPr>
+        <w:t xml:space="preserve">, Nikolai, Konrad </w:t>
+      </w:r>
+      <w:proofErr w:type="spellStart"/>
+      <w:r>
+        <w:rPr>
+          <w:rFonts w:ascii="Times New Roman" w:hAnsi="Times New Roman" w:cs="Times New Roman"/>
+          <w:sz w:val="24"/>
+          <w:szCs w:val="24"/>
+        </w:rPr>
+        <w:t>Heimann</w:t>
+      </w:r>
+      <w:proofErr w:type="spellEnd"/>
+      <w:r>
+        <w:rPr>
+          <w:rFonts w:ascii="Times New Roman" w:hAnsi="Times New Roman" w:cs="Times New Roman"/>
+          <w:sz w:val="24"/>
+          <w:szCs w:val="24"/>
+        </w:rPr>
+        <w:t xml:space="preserve">, Carina Pereira, Michael Paul, Vladimir Blazek, </w:t>
+      </w:r>
+      <w:proofErr w:type="spellStart"/>
+      <w:r>
+        <w:rPr>
+          <w:rFonts w:ascii="Times New Roman" w:hAnsi="Times New Roman" w:cs="Times New Roman"/>
+          <w:sz w:val="24"/>
+          <w:szCs w:val="24"/>
+        </w:rPr>
+        <w:t>Boudewijn</w:t>
+      </w:r>
+      <w:proofErr w:type="spellEnd"/>
+      <w:r>
+        <w:rPr>
+          <w:rFonts w:ascii="Times New Roman" w:hAnsi="Times New Roman" w:cs="Times New Roman"/>
+          <w:sz w:val="24"/>
+          <w:szCs w:val="24"/>
+        </w:rPr>
+        <w:t xml:space="preserve"> </w:t>
+      </w:r>
+      <w:proofErr w:type="spellStart"/>
+      <w:r>
+        <w:rPr>
+          <w:rFonts w:ascii="Times New Roman" w:hAnsi="Times New Roman" w:cs="Times New Roman"/>
+          <w:sz w:val="24"/>
+          <w:szCs w:val="24"/>
+        </w:rPr>
+        <w:t>Venema</w:t>
+      </w:r>
+      <w:proofErr w:type="spellEnd"/>
+      <w:r>
+        <w:rPr>
+          <w:rFonts w:ascii="Times New Roman" w:hAnsi="Times New Roman" w:cs="Times New Roman"/>
+          <w:sz w:val="24"/>
+          <w:szCs w:val="24"/>
+        </w:rPr>
+        <w:t xml:space="preserve">, Thorsten </w:t>
+      </w:r>
+      <w:proofErr w:type="spellStart"/>
+      <w:r>
+        <w:rPr>
+          <w:rFonts w:ascii="Times New Roman" w:hAnsi="Times New Roman" w:cs="Times New Roman"/>
+          <w:sz w:val="24"/>
+          <w:szCs w:val="24"/>
+        </w:rPr>
+        <w:t>Orlikowsky</w:t>
+      </w:r>
+      <w:proofErr w:type="spellEnd"/>
+      <w:r>
+        <w:rPr>
+          <w:rFonts w:ascii="Times New Roman" w:hAnsi="Times New Roman" w:cs="Times New Roman"/>
+          <w:sz w:val="24"/>
+          <w:szCs w:val="24"/>
+        </w:rPr>
+        <w:t xml:space="preserve">, and Steffen Leonhardt. “Remote Vital Parameter Monitoring in Neonatology - Robust, Unobtrusive Heart Rate Detection in a </w:t>
+      </w:r>
+      <w:r>
+        <w:rPr>
+          <w:rFonts w:ascii="Times New Roman" w:hAnsi="Times New Roman" w:cs="Times New Roman"/>
+          <w:sz w:val="24"/>
+          <w:szCs w:val="24"/>
+        </w:rPr>
+        <w:lastRenderedPageBreak/>
+        <w:t xml:space="preserve">Realistic Clinical Scenario.” </w:t>
+      </w:r>
+      <w:proofErr w:type="spellStart"/>
       <w:r>
         <w:rPr>
           <w:rFonts w:ascii="Times New Roman" w:hAnsi="Times New Roman" w:cs="Times New Roman"/>
@@ -2444,7 +3728,18 @@
           <w:sz w:val="24"/>
           <w:szCs w:val="24"/>
         </w:rPr>
-        <w:t>Biomedizinische Technik. Biomedical Engineering</w:t>
+        <w:t>Biomedizinische</w:t>
+      </w:r>
+      <w:proofErr w:type="spellEnd"/>
+      <w:r>
+        <w:rPr>
+          <w:rFonts w:ascii="Times New Roman" w:hAnsi="Times New Roman" w:cs="Times New Roman"/>
+          <w:i/>
+          <w:iCs/>
+          <w:sz w:val="24"/>
+          <w:szCs w:val="24"/>
+        </w:rPr>
+        <w:t xml:space="preserve"> Technik. Biomedical Engineering</w:t>
       </w:r>
       <w:r>
         <w:rPr>
@@ -2480,7 +3775,7 @@
         <w:pStyle w:val="ListParagraph"/>
         <w:numPr>
           <w:ilvl w:val="0"/>
-          <w:numId w:val="1"/>
+          <w:numId w:val="4"/>
         </w:numPr>
         <w:rPr>
           <w:rFonts w:ascii="Times New Roman" w:hAnsi="Times New Roman" w:cs="Times New Roman"/>
@@ -2495,8 +3790,133 @@
           <w:sz w:val="24"/>
           <w:szCs w:val="24"/>
         </w:rPr>
-        <w:lastRenderedPageBreak/>
-        <w:t xml:space="preserve">Pereira, Carina Barbosa, Xinchi Yu, Tom Goos, Irwin Reiss, Thorsten Orlikowsky, Konrad Heimann, Boudewijn Venema, Vladimir Blazek, Steffen Leonhardt, and Daniel Teichmann. “Noncontact Monitoring of Respiratory Rate in Newborn Infants Using Thermal Imaging.” </w:t>
+        <w:t xml:space="preserve">Pereira, Carina Barbosa, </w:t>
+      </w:r>
+      <w:proofErr w:type="spellStart"/>
+      <w:r>
+        <w:rPr>
+          <w:rFonts w:ascii="Times New Roman" w:hAnsi="Times New Roman" w:cs="Times New Roman"/>
+          <w:sz w:val="24"/>
+          <w:szCs w:val="24"/>
+        </w:rPr>
+        <w:t>Xinchi</w:t>
+      </w:r>
+      <w:proofErr w:type="spellEnd"/>
+      <w:r>
+        <w:rPr>
+          <w:rFonts w:ascii="Times New Roman" w:hAnsi="Times New Roman" w:cs="Times New Roman"/>
+          <w:sz w:val="24"/>
+          <w:szCs w:val="24"/>
+        </w:rPr>
+        <w:t xml:space="preserve"> Yu, Tom </w:t>
+      </w:r>
+      <w:proofErr w:type="spellStart"/>
+      <w:r>
+        <w:rPr>
+          <w:rFonts w:ascii="Times New Roman" w:hAnsi="Times New Roman" w:cs="Times New Roman"/>
+          <w:sz w:val="24"/>
+          <w:szCs w:val="24"/>
+        </w:rPr>
+        <w:t>Goos</w:t>
+      </w:r>
+      <w:proofErr w:type="spellEnd"/>
+      <w:r>
+        <w:rPr>
+          <w:rFonts w:ascii="Times New Roman" w:hAnsi="Times New Roman" w:cs="Times New Roman"/>
+          <w:sz w:val="24"/>
+          <w:szCs w:val="24"/>
+        </w:rPr>
+        <w:t xml:space="preserve">, Irwin Reiss, Thorsten </w:t>
+      </w:r>
+      <w:proofErr w:type="spellStart"/>
+      <w:r>
+        <w:rPr>
+          <w:rFonts w:ascii="Times New Roman" w:hAnsi="Times New Roman" w:cs="Times New Roman"/>
+          <w:sz w:val="24"/>
+          <w:szCs w:val="24"/>
+        </w:rPr>
+        <w:t>Orlikowsky</w:t>
+      </w:r>
+      <w:proofErr w:type="spellEnd"/>
+      <w:r>
+        <w:rPr>
+          <w:rFonts w:ascii="Times New Roman" w:hAnsi="Times New Roman" w:cs="Times New Roman"/>
+          <w:sz w:val="24"/>
+          <w:szCs w:val="24"/>
+        </w:rPr>
+        <w:t xml:space="preserve">, Konrad </w:t>
+      </w:r>
+      <w:proofErr w:type="spellStart"/>
+      <w:r>
+        <w:rPr>
+          <w:rFonts w:ascii="Times New Roman" w:hAnsi="Times New Roman" w:cs="Times New Roman"/>
+          <w:sz w:val="24"/>
+          <w:szCs w:val="24"/>
+        </w:rPr>
+        <w:t>Heimann</w:t>
+      </w:r>
+      <w:proofErr w:type="spellEnd"/>
+      <w:r>
+        <w:rPr>
+          <w:rFonts w:ascii="Times New Roman" w:hAnsi="Times New Roman" w:cs="Times New Roman"/>
+          <w:sz w:val="24"/>
+          <w:szCs w:val="24"/>
+        </w:rPr>
+        <w:t xml:space="preserve">, </w:t>
+      </w:r>
+      <w:proofErr w:type="spellStart"/>
+      <w:r>
+        <w:rPr>
+          <w:rFonts w:ascii="Times New Roman" w:hAnsi="Times New Roman" w:cs="Times New Roman"/>
+          <w:sz w:val="24"/>
+          <w:szCs w:val="24"/>
+        </w:rPr>
+        <w:t>Boudewijn</w:t>
+      </w:r>
+      <w:proofErr w:type="spellEnd"/>
+      <w:r>
+        <w:rPr>
+          <w:rFonts w:ascii="Times New Roman" w:hAnsi="Times New Roman" w:cs="Times New Roman"/>
+          <w:sz w:val="24"/>
+          <w:szCs w:val="24"/>
+        </w:rPr>
+        <w:t xml:space="preserve"> </w:t>
+      </w:r>
+      <w:proofErr w:type="spellStart"/>
+      <w:r>
+        <w:rPr>
+          <w:rFonts w:ascii="Times New Roman" w:hAnsi="Times New Roman" w:cs="Times New Roman"/>
+          <w:sz w:val="24"/>
+          <w:szCs w:val="24"/>
+        </w:rPr>
+        <w:t>Venema</w:t>
+      </w:r>
+      <w:proofErr w:type="spellEnd"/>
+      <w:r>
+        <w:rPr>
+          <w:rFonts w:ascii="Times New Roman" w:hAnsi="Times New Roman" w:cs="Times New Roman"/>
+          <w:sz w:val="24"/>
+          <w:szCs w:val="24"/>
+        </w:rPr>
+        <w:t xml:space="preserve">, Vladimir Blazek, Steffen Leonhardt, and Daniel </w:t>
+      </w:r>
+      <w:proofErr w:type="spellStart"/>
+      <w:r>
+        <w:rPr>
+          <w:rFonts w:ascii="Times New Roman" w:hAnsi="Times New Roman" w:cs="Times New Roman"/>
+          <w:sz w:val="24"/>
+          <w:szCs w:val="24"/>
+        </w:rPr>
+        <w:t>Teichmann</w:t>
+      </w:r>
+      <w:proofErr w:type="spellEnd"/>
+      <w:r>
+        <w:rPr>
+          <w:rFonts w:ascii="Times New Roman" w:hAnsi="Times New Roman" w:cs="Times New Roman"/>
+          <w:sz w:val="24"/>
+          <w:szCs w:val="24"/>
+        </w:rPr>
+        <w:t xml:space="preserve">. “Noncontact Monitoring of Respiratory Rate in Newborn Infants Using Thermal Imaging.” </w:t>
       </w:r>
       <w:r>
         <w:rPr>
@@ -2542,7 +3962,7 @@
         <w:pStyle w:val="ListParagraph"/>
         <w:numPr>
           <w:ilvl w:val="0"/>
-          <w:numId w:val="1"/>
+          <w:numId w:val="4"/>
         </w:numPr>
         <w:rPr>
           <w:rFonts w:ascii="Times New Roman" w:hAnsi="Times New Roman" w:cs="Times New Roman"/>
@@ -2557,7 +3977,79 @@
           <w:sz w:val="24"/>
           <w:szCs w:val="24"/>
         </w:rPr>
-        <w:t xml:space="preserve">Pereira, Carina Barbosa, Konrad Heimann, Boudewijn Venema, Vladimir Blazek, Michael Czaplik, and Steffen Leonhardt. “Estimation of Respiratory Rate from Thermal Videos of Preterm Infants.” </w:t>
+        <w:t xml:space="preserve">Pereira, Carina Barbosa, Konrad </w:t>
+      </w:r>
+      <w:proofErr w:type="spellStart"/>
+      <w:r>
+        <w:rPr>
+          <w:rFonts w:ascii="Times New Roman" w:hAnsi="Times New Roman" w:cs="Times New Roman"/>
+          <w:sz w:val="24"/>
+          <w:szCs w:val="24"/>
+        </w:rPr>
+        <w:t>Heimann</w:t>
+      </w:r>
+      <w:proofErr w:type="spellEnd"/>
+      <w:r>
+        <w:rPr>
+          <w:rFonts w:ascii="Times New Roman" w:hAnsi="Times New Roman" w:cs="Times New Roman"/>
+          <w:sz w:val="24"/>
+          <w:szCs w:val="24"/>
+        </w:rPr>
+        <w:t xml:space="preserve">, </w:t>
+      </w:r>
+      <w:proofErr w:type="spellStart"/>
+      <w:r>
+        <w:rPr>
+          <w:rFonts w:ascii="Times New Roman" w:hAnsi="Times New Roman" w:cs="Times New Roman"/>
+          <w:sz w:val="24"/>
+          <w:szCs w:val="24"/>
+        </w:rPr>
+        <w:t>Boudewijn</w:t>
+      </w:r>
+      <w:proofErr w:type="spellEnd"/>
+      <w:r>
+        <w:rPr>
+          <w:rFonts w:ascii="Times New Roman" w:hAnsi="Times New Roman" w:cs="Times New Roman"/>
+          <w:sz w:val="24"/>
+          <w:szCs w:val="24"/>
+        </w:rPr>
+        <w:t xml:space="preserve"> </w:t>
+      </w:r>
+      <w:proofErr w:type="spellStart"/>
+      <w:r>
+        <w:rPr>
+          <w:rFonts w:ascii="Times New Roman" w:hAnsi="Times New Roman" w:cs="Times New Roman"/>
+          <w:sz w:val="24"/>
+          <w:szCs w:val="24"/>
+        </w:rPr>
+        <w:t>Venema</w:t>
+      </w:r>
+      <w:proofErr w:type="spellEnd"/>
+      <w:r>
+        <w:rPr>
+          <w:rFonts w:ascii="Times New Roman" w:hAnsi="Times New Roman" w:cs="Times New Roman"/>
+          <w:sz w:val="24"/>
+          <w:szCs w:val="24"/>
+        </w:rPr>
+        <w:t xml:space="preserve">, Vladimir Blazek, Michael </w:t>
+      </w:r>
+      <w:proofErr w:type="spellStart"/>
+      <w:r>
+        <w:rPr>
+          <w:rFonts w:ascii="Times New Roman" w:hAnsi="Times New Roman" w:cs="Times New Roman"/>
+          <w:sz w:val="24"/>
+          <w:szCs w:val="24"/>
+        </w:rPr>
+        <w:t>Czaplik</w:t>
+      </w:r>
+      <w:proofErr w:type="spellEnd"/>
+      <w:r>
+        <w:rPr>
+          <w:rFonts w:ascii="Times New Roman" w:hAnsi="Times New Roman" w:cs="Times New Roman"/>
+          <w:sz w:val="24"/>
+          <w:szCs w:val="24"/>
+        </w:rPr>
+        <w:t xml:space="preserve">, and Steffen Leonhardt. “Estimation of Respiratory Rate from Thermal Videos of Preterm Infants.” </w:t>
       </w:r>
       <w:r>
         <w:rPr>
@@ -2603,7 +4095,7 @@
         <w:pStyle w:val="ListParagraph"/>
         <w:numPr>
           <w:ilvl w:val="0"/>
-          <w:numId w:val="1"/>
+          <w:numId w:val="4"/>
         </w:numPr>
         <w:rPr>
           <w:rFonts w:ascii="Times New Roman" w:hAnsi="Times New Roman" w:cs="Times New Roman"/>
@@ -2664,7 +4156,7 @@
         <w:pStyle w:val="ListParagraph"/>
         <w:numPr>
           <w:ilvl w:val="0"/>
-          <w:numId w:val="1"/>
+          <w:numId w:val="4"/>
         </w:numPr>
         <w:spacing w:after="0" w:line="240" w:lineRule="auto"/>
         <w:rPr>
@@ -2674,13 +4166,41 @@
         </w:rPr>
       </w:pPr>
       <w:bookmarkStart w:id="19" w:name="_Ref87956995"/>
-      <w:r>
-        <w:rPr>
-          <w:rFonts w:ascii="Times New Roman" w:eastAsia="Times New Roman" w:hAnsi="Times New Roman" w:cs="Times New Roman"/>
-          <w:sz w:val="24"/>
-          <w:szCs w:val="24"/>
-        </w:rPr>
-        <w:t xml:space="preserve">Haan, G. de, and A. van Leest. “Improved Motion Robustness of Remote-PPG by Using the Blood Volume Pulse Signature.” </w:t>
+      <w:proofErr w:type="spellStart"/>
+      <w:r>
+        <w:rPr>
+          <w:rFonts w:ascii="Times New Roman" w:eastAsia="Times New Roman" w:hAnsi="Times New Roman" w:cs="Times New Roman"/>
+          <w:sz w:val="24"/>
+          <w:szCs w:val="24"/>
+        </w:rPr>
+        <w:t>Haan</w:t>
+      </w:r>
+      <w:proofErr w:type="spellEnd"/>
+      <w:r>
+        <w:rPr>
+          <w:rFonts w:ascii="Times New Roman" w:eastAsia="Times New Roman" w:hAnsi="Times New Roman" w:cs="Times New Roman"/>
+          <w:sz w:val="24"/>
+          <w:szCs w:val="24"/>
+        </w:rPr>
+        <w:t xml:space="preserve">, G. de, and A. van </w:t>
+      </w:r>
+      <w:proofErr w:type="spellStart"/>
+      <w:r>
+        <w:rPr>
+          <w:rFonts w:ascii="Times New Roman" w:eastAsia="Times New Roman" w:hAnsi="Times New Roman" w:cs="Times New Roman"/>
+          <w:sz w:val="24"/>
+          <w:szCs w:val="24"/>
+        </w:rPr>
+        <w:t>Leest</w:t>
+      </w:r>
+      <w:proofErr w:type="spellEnd"/>
+      <w:r>
+        <w:rPr>
+          <w:rFonts w:ascii="Times New Roman" w:eastAsia="Times New Roman" w:hAnsi="Times New Roman" w:cs="Times New Roman"/>
+          <w:sz w:val="24"/>
+          <w:szCs w:val="24"/>
+        </w:rPr>
+        <w:t xml:space="preserve">. “Improved Motion Robustness of Remote-PPG by Using the Blood Volume Pulse Signature.” </w:t>
       </w:r>
       <w:r>
         <w:rPr>
@@ -3089,27 +4609,19 @@
         <w:rPr>
           <w:rFonts w:ascii="Times New Roman" w:eastAsia="Times New Roman" w:hAnsi="Times New Roman" w:cs="Times New Roman"/>
           <w:color w:val="000000"/>
-          <w:sz w:val="20"/>
-          <w:szCs w:val="20"/>
-        </w:rPr>
-      </w:pPr>
-      <w:r>
-        <w:rPr>
-          <w:rFonts w:ascii="Times New Roman" w:eastAsia="Times New Roman" w:hAnsi="Times New Roman" w:cs="Times New Roman"/>
-          <w:color w:val="000000"/>
-          <w:sz w:val="24"/>
-          <w:szCs w:val="24"/>
-        </w:rPr>
-        <w:t xml:space="preserve">Dr. </w:t>
-      </w:r>
-      <w:r>
-        <w:rPr>
-          <w:rFonts w:ascii="Times New Roman" w:eastAsia="Times New Roman" w:hAnsi="Times New Roman" w:cs="Times New Roman"/>
-          <w:color w:val="000000"/>
-          <w:sz w:val="24"/>
-          <w:szCs w:val="24"/>
-        </w:rPr>
-        <w:t>Qia</w:t>
+          <w:sz w:val="24"/>
+          <w:szCs w:val="24"/>
+        </w:rPr>
+      </w:pPr>
+      <w:r>
+        <w:rPr>
+          <w:rFonts w:ascii="Times New Roman" w:eastAsia="Times New Roman" w:hAnsi="Times New Roman" w:cs="Times New Roman"/>
+          <w:color w:val="000000"/>
+          <w:sz w:val="24"/>
+          <w:szCs w:val="24"/>
+        </w:rPr>
+        <w:lastRenderedPageBreak/>
+        <w:t>Dr. Qia</w:t>
       </w:r>
       <w:r>
         <w:rPr>
@@ -3145,16 +4657,7 @@
           <w:sz w:val="24"/>
           <w:szCs w:val="24"/>
         </w:rPr>
-        <w:t xml:space="preserve"> </w:t>
-      </w:r>
-      <w:r>
-        <w:rPr>
-          <w:rFonts w:ascii="Times New Roman" w:eastAsia="Times New Roman" w:hAnsi="Times New Roman" w:cs="Times New Roman"/>
-          <w:color w:val="000000"/>
-          <w:sz w:val="24"/>
-          <w:szCs w:val="24"/>
-        </w:rPr>
-        <w:t>A</w:t>
+        <w:t xml:space="preserve"> A</w:t>
       </w:r>
       <w:r>
         <w:rPr>
@@ -3224,8 +4727,8 @@
         <w:rPr>
           <w:rFonts w:ascii="Times New Roman" w:eastAsia="Times New Roman" w:hAnsi="Times New Roman" w:cs="Times New Roman"/>
           <w:color w:val="000000"/>
-          <w:sz w:val="20"/>
-          <w:szCs w:val="20"/>
+          <w:sz w:val="24"/>
+          <w:szCs w:val="24"/>
         </w:rPr>
       </w:pPr>
       <w:r>
@@ -3287,18 +4790,17 @@
         <w:rPr>
           <w:rFonts w:ascii="Times New Roman" w:eastAsia="Times New Roman" w:hAnsi="Times New Roman" w:cs="Times New Roman"/>
           <w:color w:val="000000"/>
-          <w:sz w:val="20"/>
-          <w:szCs w:val="20"/>
-        </w:rPr>
-      </w:pPr>
-      <w:r>
-        <w:rPr>
-          <w:rFonts w:ascii="Times New Roman" w:eastAsia="Times New Roman" w:hAnsi="Times New Roman" w:cs="Times New Roman"/>
-          <w:color w:val="000000"/>
-          <w:sz w:val="24"/>
-          <w:szCs w:val="24"/>
-        </w:rPr>
-        <w:lastRenderedPageBreak/>
+          <w:sz w:val="24"/>
+          <w:szCs w:val="24"/>
+        </w:rPr>
+      </w:pPr>
+      <w:r>
+        <w:rPr>
+          <w:rFonts w:ascii="Times New Roman" w:eastAsia="Times New Roman" w:hAnsi="Times New Roman" w:cs="Times New Roman"/>
+          <w:color w:val="000000"/>
+          <w:sz w:val="24"/>
+          <w:szCs w:val="24"/>
+        </w:rPr>
         <w:t>Rahul Ragu</w:t>
       </w:r>
       <w:r>
@@ -3668,6 +5170,7 @@
         </w:rPr>
         <w:t xml:space="preserve"> or be lying down in a bed such that the entirety of the face and upper chest will be visible to the NIR source and each of the cameras. Lighting control present in the room will allow for ambient lighting to be set to </w:t>
       </w:r>
+      <w:proofErr w:type="gramStart"/>
       <w:r>
         <w:rPr>
           <w:rFonts w:ascii="Times New Roman" w:eastAsia="Times New Roman" w:hAnsi="Times New Roman" w:cs="Times New Roman"/>
@@ -3676,6 +5179,7 @@
         </w:rPr>
         <w:t>either “</w:t>
       </w:r>
+      <w:proofErr w:type="gramEnd"/>
       <w:r>
         <w:rPr>
           <w:rFonts w:ascii="Times New Roman" w:eastAsia="Times New Roman" w:hAnsi="Times New Roman" w:cs="Times New Roman"/>
@@ -3945,6 +5449,8 @@
           <w:b/>
           <w:bCs/>
           <w:color w:val="000000" w:themeColor="text1"/>
+          <w:sz w:val="24"/>
+          <w:szCs w:val="24"/>
         </w:rPr>
         <w:t xml:space="preserve">Table </w:t>
       </w:r>
@@ -3955,6 +5461,8 @@
           <w:bCs/>
           <w:noProof/>
           <w:color w:val="000000" w:themeColor="text1"/>
+          <w:sz w:val="24"/>
+          <w:szCs w:val="24"/>
         </w:rPr>
         <w:t>1</w:t>
       </w:r>
@@ -4036,8 +5544,8 @@
         <w:keepNext/>
         <w:rPr>
           <w:rFonts w:ascii="Times New Roman" w:hAnsi="Times New Roman" w:cs="Times New Roman"/>
-          <w:sz w:val="22"/>
-          <w:szCs w:val="22"/>
+          <w:sz w:val="24"/>
+          <w:szCs w:val="24"/>
         </w:rPr>
       </w:pPr>
       <w:bookmarkStart w:id="20" w:name="_Ref87895383"/>
@@ -4046,8 +5554,8 @@
         <w:rPr>
           <w:rFonts w:ascii="Times New Roman" w:hAnsi="Times New Roman" w:cs="Times New Roman"/>
           <w:color w:val="000000" w:themeColor="text1"/>
-          <w:sz w:val="22"/>
-          <w:szCs w:val="22"/>
+          <w:sz w:val="24"/>
+          <w:szCs w:val="24"/>
         </w:rPr>
         <w:t xml:space="preserve">Table </w:t>
       </w:r>
@@ -4055,8 +5563,8 @@
         <w:rPr>
           <w:rFonts w:ascii="Times New Roman" w:hAnsi="Times New Roman" w:cs="Times New Roman"/>
           <w:color w:val="000000" w:themeColor="text1"/>
-          <w:sz w:val="22"/>
-          <w:szCs w:val="22"/>
+          <w:sz w:val="24"/>
+          <w:szCs w:val="24"/>
         </w:rPr>
         <w:fldChar w:fldCharType="begin"/>
       </w:r>
@@ -4064,8 +5572,8 @@
         <w:rPr>
           <w:rFonts w:ascii="Times New Roman" w:hAnsi="Times New Roman" w:cs="Times New Roman"/>
           <w:color w:val="000000" w:themeColor="text1"/>
-          <w:sz w:val="22"/>
-          <w:szCs w:val="22"/>
+          <w:sz w:val="24"/>
+          <w:szCs w:val="24"/>
         </w:rPr>
         <w:instrText xml:space="preserve"> SEQ Table \* ARABIC </w:instrText>
       </w:r>
@@ -4073,8 +5581,8 @@
         <w:rPr>
           <w:rFonts w:ascii="Times New Roman" w:hAnsi="Times New Roman" w:cs="Times New Roman"/>
           <w:color w:val="000000" w:themeColor="text1"/>
-          <w:sz w:val="22"/>
-          <w:szCs w:val="22"/>
+          <w:sz w:val="24"/>
+          <w:szCs w:val="24"/>
         </w:rPr>
         <w:fldChar w:fldCharType="separate"/>
       </w:r>
@@ -4083,8 +5591,8 @@
           <w:rFonts w:ascii="Times New Roman" w:hAnsi="Times New Roman" w:cs="Times New Roman"/>
           <w:noProof/>
           <w:color w:val="000000" w:themeColor="text1"/>
-          <w:sz w:val="22"/>
-          <w:szCs w:val="22"/>
+          <w:sz w:val="24"/>
+          <w:szCs w:val="24"/>
         </w:rPr>
         <w:t>1</w:t>
       </w:r>
@@ -4092,8 +5600,8 @@
         <w:rPr>
           <w:rFonts w:ascii="Times New Roman" w:hAnsi="Times New Roman" w:cs="Times New Roman"/>
           <w:color w:val="000000" w:themeColor="text1"/>
-          <w:sz w:val="22"/>
-          <w:szCs w:val="22"/>
+          <w:sz w:val="24"/>
+          <w:szCs w:val="24"/>
         </w:rPr>
         <w:fldChar w:fldCharType="end"/>
       </w:r>
@@ -4102,8 +5610,8 @@
         <w:rPr>
           <w:rFonts w:ascii="Times New Roman" w:hAnsi="Times New Roman" w:cs="Times New Roman"/>
           <w:color w:val="000000" w:themeColor="text1"/>
-          <w:sz w:val="22"/>
-          <w:szCs w:val="22"/>
+          <w:sz w:val="24"/>
+          <w:szCs w:val="24"/>
         </w:rPr>
         <w:t>: Proposed Study Design</w:t>
       </w:r>
@@ -4116,11 +5624,11 @@
         <w:tblLook w:val="04A0" w:firstRow="1" w:lastRow="0" w:firstColumn="1" w:lastColumn="0" w:noHBand="0" w:noVBand="1"/>
       </w:tblPr>
       <w:tblGrid>
-        <w:gridCol w:w="1894"/>
-        <w:gridCol w:w="2338"/>
-        <w:gridCol w:w="1909"/>
-        <w:gridCol w:w="1775"/>
-        <w:gridCol w:w="1434"/>
+        <w:gridCol w:w="1940"/>
+        <w:gridCol w:w="2394"/>
+        <w:gridCol w:w="1955"/>
+        <w:gridCol w:w="1818"/>
+        <w:gridCol w:w="1469"/>
       </w:tblGrid>
       <w:tr>
         <w:trPr>
@@ -4162,7 +5670,19 @@
                 <w:sz w:val="24"/>
                 <w:szCs w:val="24"/>
               </w:rPr>
-              <w:t>Total Video length (s)</w:t>
+              <w:t xml:space="preserve">Total Video </w:t>
+            </w:r>
+            <w:r>
+              <w:rPr>
+                <w:rFonts w:ascii="Times New Roman" w:eastAsia="Times New Roman" w:hAnsi="Times New Roman" w:cs="Times New Roman"/>
+                <w:b/>
+                <w:bCs/>
+                <w:color w:val="000000"/>
+                <w:sz w:val="24"/>
+                <w:szCs w:val="24"/>
+              </w:rPr>
+              <w:lastRenderedPageBreak/>
+              <w:t>length (s)</w:t>
             </w:r>
           </w:p>
         </w:tc>
@@ -4202,7 +5722,20 @@
                 <w:sz w:val="24"/>
                 <w:szCs w:val="24"/>
               </w:rPr>
-              <w:t># Measurement Conditions</w:t>
+              <w:lastRenderedPageBreak/>
+              <w:t xml:space="preserve"># Measurement </w:t>
+            </w:r>
+            <w:r>
+              <w:rPr>
+                <w:rFonts w:ascii="Times New Roman" w:eastAsia="Times New Roman" w:hAnsi="Times New Roman" w:cs="Times New Roman"/>
+                <w:b/>
+                <w:bCs/>
+                <w:color w:val="000000"/>
+                <w:sz w:val="24"/>
+                <w:szCs w:val="24"/>
+              </w:rPr>
+              <w:lastRenderedPageBreak/>
+              <w:t>Conditions</w:t>
             </w:r>
           </w:p>
         </w:tc>
@@ -4242,7 +5775,20 @@
                 <w:sz w:val="24"/>
                 <w:szCs w:val="24"/>
               </w:rPr>
-              <w:t># Lighting Conditions</w:t>
+              <w:lastRenderedPageBreak/>
+              <w:t xml:space="preserve"># Lighting </w:t>
+            </w:r>
+            <w:r>
+              <w:rPr>
+                <w:rFonts w:ascii="Times New Roman" w:eastAsia="Times New Roman" w:hAnsi="Times New Roman" w:cs="Times New Roman"/>
+                <w:b/>
+                <w:bCs/>
+                <w:color w:val="000000"/>
+                <w:sz w:val="24"/>
+                <w:szCs w:val="24"/>
+              </w:rPr>
+              <w:lastRenderedPageBreak/>
+              <w:t>Conditions</w:t>
             </w:r>
           </w:p>
         </w:tc>
@@ -4282,6 +5828,7 @@
                 <w:sz w:val="24"/>
                 <w:szCs w:val="24"/>
               </w:rPr>
+              <w:lastRenderedPageBreak/>
               <w:t># Poses</w:t>
             </w:r>
           </w:p>
@@ -4322,7 +5869,19 @@
                 <w:sz w:val="24"/>
                 <w:szCs w:val="24"/>
               </w:rPr>
-              <w:t>Total time (minutes)</w:t>
+              <w:t xml:space="preserve">Total time </w:t>
+            </w:r>
+            <w:r>
+              <w:rPr>
+                <w:rFonts w:ascii="Times New Roman" w:eastAsia="Times New Roman" w:hAnsi="Times New Roman" w:cs="Times New Roman"/>
+                <w:b/>
+                <w:bCs/>
+                <w:color w:val="000000"/>
+                <w:sz w:val="24"/>
+                <w:szCs w:val="24"/>
+              </w:rPr>
+              <w:lastRenderedPageBreak/>
+              <w:t>(minutes)</w:t>
             </w:r>
           </w:p>
         </w:tc>
@@ -4363,6 +5922,7 @@
                 <w:sz w:val="24"/>
                 <w:szCs w:val="24"/>
               </w:rPr>
+              <w:lastRenderedPageBreak/>
               <w:t>90</w:t>
             </w:r>
           </w:p>
@@ -5729,7 +7289,20 @@
         </w:rPr>
         <w:t>INSERT RICHARD HALLS LOCATIONS</w:t>
       </w:r>
-      <w:r>
+      <w:commentRangeEnd w:id="22"/>
+      <w:r>
+        <w:rPr>
+          <w:rStyle w:val="CommentReference"/>
+          <w:rFonts w:ascii="Times New Roman" w:hAnsi="Times New Roman" w:cs="Times New Roman"/>
+          <w:sz w:val="24"/>
+          <w:szCs w:val="24"/>
+        </w:rPr>
+        <w:commentReference w:id="22"/>
+      </w:r>
+    </w:p>
+    <w:p>
+      <w:pPr>
+        <w:spacing w:after="0" w:line="240" w:lineRule="auto"/>
         <w:rPr>
           <w:rFonts w:ascii="Times New Roman" w:hAnsi="Times New Roman" w:cs="Times New Roman"/>
           <w:b/>
@@ -5738,8 +7311,7 @@
           <w:sz w:val="24"/>
           <w:szCs w:val="24"/>
         </w:rPr>
-        <w:t xml:space="preserve"> </w:t>
-      </w:r>
+      </w:pPr>
       <w:r>
         <w:rPr>
           <w:rFonts w:ascii="Times New Roman" w:hAnsi="Times New Roman" w:cs="Times New Roman"/>
@@ -5749,7 +7321,7 @@
           <w:sz w:val="24"/>
           <w:szCs w:val="24"/>
         </w:rPr>
-        <w:t>( and possibl</w:t>
+        <w:t>_____________________________________________________________________________</w:t>
       </w:r>
       <w:r>
         <w:rPr>
@@ -5760,7 +7332,8 @@
           <w:sz w:val="24"/>
           <w:szCs w:val="24"/>
         </w:rPr>
-        <w:t>y Dr.</w:t>
+        <w:br/>
+        <w:t>Section 7:</w:t>
       </w:r>
       <w:r>
         <w:rPr>
@@ -5771,7 +7344,7 @@
           <w:sz w:val="24"/>
           <w:szCs w:val="24"/>
         </w:rPr>
-        <w:t xml:space="preserve"> Ostada</w:t>
+        <w:t xml:space="preserve"> </w:t>
       </w:r>
       <w:r>
         <w:rPr>
@@ -5782,15 +7355,7 @@
           <w:sz w:val="24"/>
           <w:szCs w:val="24"/>
         </w:rPr>
-        <w:t>bbas Group)</w:t>
-      </w:r>
-      <w:commentRangeEnd w:id="22"/>
-      <w:r>
-        <w:rPr>
-          <w:rStyle w:val="CommentReference"/>
-          <w:rFonts w:ascii="Times New Roman" w:hAnsi="Times New Roman" w:cs="Times New Roman"/>
-        </w:rPr>
-        <w:commentReference w:id="22"/>
+        <w:t>Safety</w:t>
       </w:r>
     </w:p>
     <w:p>
@@ -5805,7 +7370,10 @@
           <w:szCs w:val="24"/>
         </w:rPr>
       </w:pPr>
-      <w:r>
+    </w:p>
+    <w:p>
+      <w:pPr>
+        <w:spacing w:after="0" w:line="240" w:lineRule="auto"/>
         <w:rPr>
           <w:rFonts w:ascii="Times New Roman" w:hAnsi="Times New Roman" w:cs="Times New Roman"/>
           <w:b/>
@@ -5814,7 +7382,25 @@
           <w:sz w:val="24"/>
           <w:szCs w:val="24"/>
         </w:rPr>
-        <w:t>_____________________________________________________________________________</w:t>
+      </w:pPr>
+      <w:r>
+        <w:rPr>
+          <w:rFonts w:ascii="Times New Roman" w:hAnsi="Times New Roman" w:cs="Times New Roman"/>
+          <w:color w:val="000000"/>
+          <w:sz w:val="24"/>
+          <w:szCs w:val="24"/>
+        </w:rPr>
+        <w:t xml:space="preserve"> </w:t>
+      </w:r>
+      <w:r>
+        <w:rPr>
+          <w:rFonts w:ascii="Times New Roman" w:hAnsi="Times New Roman" w:cs="Times New Roman"/>
+          <w:color w:val="000000"/>
+          <w:sz w:val="24"/>
+          <w:szCs w:val="24"/>
+          <w:u w:val="single"/>
+        </w:rPr>
+        <w:t>Risks of Infrared Radiation (IR) Light</w:t>
       </w:r>
       <w:r>
         <w:rPr>
@@ -5825,9 +7411,19 @@
           <w:sz w:val="24"/>
           <w:szCs w:val="24"/>
         </w:rPr>
-        <w:br/>
-        <w:t>Section 7:</w:t>
-      </w:r>
+        <w:t>:</w:t>
+      </w:r>
+    </w:p>
+    <w:p>
+      <w:pPr>
+        <w:spacing w:after="0" w:line="240" w:lineRule="auto"/>
+        <w:rPr>
+          <w:rFonts w:ascii="Times New Roman" w:hAnsi="Times New Roman" w:cs="Times New Roman"/>
+          <w:color w:val="000000"/>
+          <w:sz w:val="24"/>
+          <w:szCs w:val="24"/>
+        </w:rPr>
+      </w:pPr>
       <w:r>
         <w:rPr>
           <w:rFonts w:ascii="Times New Roman" w:hAnsi="Times New Roman" w:cs="Times New Roman"/>
@@ -5842,13 +7438,11 @@
       <w:r>
         <w:rPr>
           <w:rFonts w:ascii="Times New Roman" w:hAnsi="Times New Roman" w:cs="Times New Roman"/>
-          <w:b/>
-          <w:bCs/>
-          <w:color w:val="000000"/>
-          <w:sz w:val="24"/>
-          <w:szCs w:val="24"/>
-        </w:rPr>
-        <w:t>Safety</w:t>
+          <w:color w:val="000000"/>
+          <w:sz w:val="24"/>
+          <w:szCs w:val="24"/>
+        </w:rPr>
+        <w:t>Patient positioning and prior measurements indicate that patient exposure to NIR radiation is well within ANSI safety guidelines. No safety eyewear is necessary by either the operator or the subject.</w:t>
       </w:r>
     </w:p>
     <w:p>
@@ -5856,8 +7450,6 @@
         <w:spacing w:after="0" w:line="240" w:lineRule="auto"/>
         <w:rPr>
           <w:rFonts w:ascii="Times New Roman" w:hAnsi="Times New Roman" w:cs="Times New Roman"/>
-          <w:b/>
-          <w:bCs/>
           <w:color w:val="000000"/>
           <w:sz w:val="24"/>
           <w:szCs w:val="24"/>
@@ -5869,13 +7461,29 @@
         <w:spacing w:after="0" w:line="240" w:lineRule="auto"/>
         <w:rPr>
           <w:rFonts w:ascii="Times New Roman" w:hAnsi="Times New Roman" w:cs="Times New Roman"/>
-          <w:b/>
-          <w:bCs/>
-          <w:color w:val="000000"/>
-          <w:sz w:val="24"/>
-          <w:szCs w:val="24"/>
-        </w:rPr>
-      </w:pPr>
+          <w:color w:val="000000"/>
+          <w:sz w:val="24"/>
+          <w:szCs w:val="24"/>
+        </w:rPr>
+      </w:pPr>
+      <w:r>
+        <w:rPr>
+          <w:rFonts w:ascii="Times New Roman" w:hAnsi="Times New Roman" w:cs="Times New Roman"/>
+          <w:color w:val="000000"/>
+          <w:sz w:val="24"/>
+          <w:szCs w:val="24"/>
+        </w:rPr>
+        <w:t xml:space="preserve">All other measurements are passive in nature and pose no </w:t>
+      </w:r>
+      <w:r>
+        <w:rPr>
+          <w:rFonts w:ascii="Times New Roman" w:hAnsi="Times New Roman" w:cs="Times New Roman"/>
+          <w:color w:val="000000"/>
+          <w:sz w:val="24"/>
+          <w:szCs w:val="24"/>
+        </w:rPr>
+        <w:t>risk to the subject.</w:t>
+      </w:r>
       <w:r>
         <w:rPr>
           <w:rFonts w:ascii="Times New Roman" w:hAnsi="Times New Roman" w:cs="Times New Roman"/>
@@ -5884,27 +7492,6 @@
           <w:szCs w:val="24"/>
         </w:rPr>
         <w:t xml:space="preserve"> </w:t>
-      </w:r>
-      <w:r>
-        <w:rPr>
-          <w:rFonts w:ascii="Times New Roman" w:hAnsi="Times New Roman" w:cs="Times New Roman"/>
-          <w:color w:val="000000"/>
-          <w:sz w:val="24"/>
-          <w:szCs w:val="24"/>
-          <w:u w:val="single"/>
-        </w:rPr>
-        <w:t>Risks of Infrared Radiation (IR) Light</w:t>
-      </w:r>
-      <w:r>
-        <w:rPr>
-          <w:rFonts w:ascii="Times New Roman" w:hAnsi="Times New Roman" w:cs="Times New Roman"/>
-          <w:b/>
-          <w:bCs/>
-          <w:color w:val="000000"/>
-          <w:sz w:val="24"/>
-          <w:szCs w:val="24"/>
-        </w:rPr>
-        <w:t>:</w:t>
       </w:r>
     </w:p>
     <w:p>
@@ -5917,35 +7504,6 @@
           <w:szCs w:val="24"/>
         </w:rPr>
       </w:pPr>
-      <w:r>
-        <w:rPr>
-          <w:rFonts w:ascii="Times New Roman" w:hAnsi="Times New Roman" w:cs="Times New Roman"/>
-          <w:b/>
-          <w:bCs/>
-          <w:color w:val="000000"/>
-          <w:sz w:val="24"/>
-          <w:szCs w:val="24"/>
-        </w:rPr>
-        <w:t xml:space="preserve"> </w:t>
-      </w:r>
-      <w:r>
-        <w:rPr>
-          <w:rFonts w:ascii="Times New Roman" w:hAnsi="Times New Roman" w:cs="Times New Roman"/>
-          <w:color w:val="000000"/>
-          <w:sz w:val="24"/>
-          <w:szCs w:val="24"/>
-        </w:rPr>
-        <w:t>Patient positioning and prior measurements indicate that patient exposure to NIR radiation is well within ANSI safety guidelines.</w:t>
-      </w:r>
-      <w:r>
-        <w:rPr>
-          <w:rFonts w:ascii="Times New Roman" w:hAnsi="Times New Roman" w:cs="Times New Roman"/>
-          <w:color w:val="000000"/>
-          <w:sz w:val="24"/>
-          <w:szCs w:val="24"/>
-        </w:rPr>
-        <w:t xml:space="preserve"> No safety eyewear is necessary by either the operator or the subject.</w:t>
-      </w:r>
     </w:p>
     <w:p>
       <w:pPr>
@@ -5955,8 +7513,19 @@
           <w:color w:val="000000"/>
           <w:sz w:val="24"/>
           <w:szCs w:val="24"/>
-        </w:rPr>
-      </w:pPr>
+          <w:u w:val="single"/>
+        </w:rPr>
+      </w:pPr>
+      <w:r>
+        <w:rPr>
+          <w:rFonts w:ascii="Times New Roman" w:hAnsi="Times New Roman" w:cs="Times New Roman"/>
+          <w:color w:val="000000"/>
+          <w:sz w:val="24"/>
+          <w:szCs w:val="24"/>
+          <w:u w:val="single"/>
+        </w:rPr>
+        <w:t>Patient Privacy and Identity protection</w:t>
+      </w:r>
     </w:p>
     <w:p>
       <w:pPr>
@@ -5968,150 +7537,71 @@
           <w:szCs w:val="24"/>
         </w:rPr>
       </w:pPr>
-      <w:r>
-        <w:rPr>
-          <w:rFonts w:ascii="Times New Roman" w:hAnsi="Times New Roman" w:cs="Times New Roman"/>
-          <w:color w:val="000000"/>
-          <w:sz w:val="24"/>
-          <w:szCs w:val="24"/>
-        </w:rPr>
-        <w:t>A</w:t>
-      </w:r>
-      <w:r>
-        <w:rPr>
-          <w:rFonts w:ascii="Times New Roman" w:hAnsi="Times New Roman" w:cs="Times New Roman"/>
-          <w:color w:val="000000"/>
-          <w:sz w:val="24"/>
-          <w:szCs w:val="24"/>
-        </w:rPr>
-        <w:t xml:space="preserve">ll other measurements are passive in nature and pose no </w:t>
-      </w:r>
-      <w:r>
-        <w:rPr>
-          <w:rFonts w:ascii="Times New Roman" w:hAnsi="Times New Roman" w:cs="Times New Roman"/>
-          <w:color w:val="000000"/>
-          <w:sz w:val="24"/>
-          <w:szCs w:val="24"/>
-        </w:rPr>
-        <w:t>risk to the subject.</w:t>
-      </w:r>
-      <w:r>
-        <w:rPr>
-          <w:rFonts w:ascii="Times New Roman" w:hAnsi="Times New Roman" w:cs="Times New Roman"/>
-          <w:color w:val="000000"/>
-          <w:sz w:val="24"/>
-          <w:szCs w:val="24"/>
-        </w:rPr>
-        <w:t xml:space="preserve"> </w:t>
-      </w:r>
     </w:p>
     <w:p>
       <w:pPr>
-        <w:spacing w:after="0" w:line="240" w:lineRule="auto"/>
-        <w:rPr>
-          <w:rFonts w:ascii="Times New Roman" w:hAnsi="Times New Roman" w:cs="Times New Roman"/>
-          <w:color w:val="000000"/>
-          <w:sz w:val="24"/>
-          <w:szCs w:val="24"/>
-        </w:rPr>
-      </w:pPr>
-    </w:p>
-    <w:p>
-      <w:pPr>
-        <w:spacing w:after="0" w:line="240" w:lineRule="auto"/>
-        <w:rPr>
-          <w:rFonts w:ascii="Times New Roman" w:hAnsi="Times New Roman" w:cs="Times New Roman"/>
-          <w:color w:val="000000"/>
-          <w:sz w:val="24"/>
-          <w:szCs w:val="24"/>
-          <w:u w:val="single"/>
-        </w:rPr>
-      </w:pPr>
-      <w:r>
-        <w:rPr>
-          <w:rFonts w:ascii="Times New Roman" w:hAnsi="Times New Roman" w:cs="Times New Roman"/>
-          <w:color w:val="000000"/>
-          <w:sz w:val="24"/>
-          <w:szCs w:val="24"/>
-          <w:u w:val="single"/>
-        </w:rPr>
-        <w:t>Patient Privacy and Identity protection</w:t>
-      </w:r>
-    </w:p>
-    <w:p>
-      <w:pPr>
-        <w:spacing w:after="0" w:line="240" w:lineRule="auto"/>
-        <w:rPr>
-          <w:rFonts w:ascii="Times New Roman" w:hAnsi="Times New Roman" w:cs="Times New Roman"/>
-          <w:color w:val="000000"/>
-          <w:sz w:val="24"/>
-          <w:szCs w:val="24"/>
-        </w:rPr>
-      </w:pPr>
-    </w:p>
-    <w:p>
-      <w:pPr>
-        <w:spacing w:after="0" w:line="240" w:lineRule="auto"/>
-        <w:rPr>
-          <w:rFonts w:ascii="Times New Roman" w:hAnsi="Times New Roman" w:cs="Times New Roman"/>
-          <w:color w:val="000000"/>
-          <w:sz w:val="24"/>
-          <w:szCs w:val="24"/>
-        </w:rPr>
-      </w:pPr>
-      <w:r>
-        <w:rPr>
-          <w:rFonts w:ascii="Times New Roman" w:hAnsi="Times New Roman" w:cs="Times New Roman"/>
-          <w:color w:val="000000"/>
-          <w:sz w:val="24"/>
-          <w:szCs w:val="24"/>
-        </w:rPr>
-        <w:t xml:space="preserve">No facial data will be stored as part of data collection. Only a single measurement per frame will be acquired which represents the average of specific pixels in the facial region </w:t>
-      </w:r>
-      <w:r>
-        <w:rPr>
-          <w:rFonts w:ascii="Times New Roman" w:hAnsi="Times New Roman" w:cs="Times New Roman"/>
-          <w:color w:val="000000"/>
-          <w:sz w:val="24"/>
-          <w:szCs w:val="24"/>
-        </w:rPr>
-        <w:t xml:space="preserve">which will </w:t>
-      </w:r>
-      <w:r>
-        <w:rPr>
-          <w:rFonts w:ascii="Times New Roman" w:hAnsi="Times New Roman" w:cs="Times New Roman"/>
-          <w:color w:val="000000"/>
-          <w:sz w:val="24"/>
-          <w:szCs w:val="24"/>
-        </w:rPr>
-        <w:t>blur any distinguishing</w:t>
-      </w:r>
-      <w:r>
-        <w:rPr>
-          <w:rFonts w:ascii="Times New Roman" w:hAnsi="Times New Roman" w:cs="Times New Roman"/>
-          <w:color w:val="000000"/>
-          <w:sz w:val="24"/>
-          <w:szCs w:val="24"/>
-        </w:rPr>
-        <w:t xml:space="preserve"> or </w:t>
-      </w:r>
-      <w:r>
-        <w:rPr>
-          <w:rFonts w:ascii="Times New Roman" w:hAnsi="Times New Roman" w:cs="Times New Roman"/>
-          <w:color w:val="000000"/>
-          <w:sz w:val="24"/>
-          <w:szCs w:val="24"/>
-        </w:rPr>
-        <w:t>identifiable</w:t>
-      </w:r>
-      <w:r>
-        <w:rPr>
-          <w:rFonts w:ascii="Times New Roman" w:hAnsi="Times New Roman" w:cs="Times New Roman"/>
-          <w:color w:val="000000"/>
-          <w:sz w:val="24"/>
-          <w:szCs w:val="24"/>
-        </w:rPr>
-        <w:t xml:space="preserve"> features.</w:t>
+        <w:rPr>
+          <w:rFonts w:ascii="Times New Roman" w:hAnsi="Times New Roman" w:cs="Times New Roman"/>
+          <w:sz w:val="24"/>
+          <w:szCs w:val="24"/>
+        </w:rPr>
+      </w:pPr>
+      <w:r>
+        <w:rPr>
+          <w:rFonts w:ascii="Times New Roman" w:hAnsi="Times New Roman" w:cs="Times New Roman"/>
+          <w:sz w:val="24"/>
+          <w:szCs w:val="24"/>
+        </w:rPr>
+        <w:t>To protect privacy</w:t>
+      </w:r>
+      <w:r>
+        <w:rPr>
+          <w:rFonts w:ascii="Times New Roman" w:hAnsi="Times New Roman" w:cs="Times New Roman"/>
+          <w:sz w:val="24"/>
+          <w:szCs w:val="24"/>
+        </w:rPr>
+        <w:t>,</w:t>
+      </w:r>
+      <w:r>
+        <w:rPr>
+          <w:rFonts w:ascii="Times New Roman" w:hAnsi="Times New Roman" w:cs="Times New Roman"/>
+          <w:sz w:val="24"/>
+          <w:szCs w:val="24"/>
+        </w:rPr>
+        <w:t xml:space="preserve"> all study forms will bear a study ID identifier and only the consent and payment forms will contain the subject’s identifiable information</w:t>
+      </w:r>
+      <w:r>
+        <w:rPr>
+          <w:rFonts w:ascii="Times New Roman" w:hAnsi="Times New Roman" w:cs="Times New Roman"/>
+          <w:color w:val="000000"/>
+          <w:sz w:val="24"/>
+          <w:szCs w:val="24"/>
+        </w:rPr>
+        <w:t xml:space="preserve">. </w:t>
+      </w:r>
+      <w:r>
+        <w:rPr>
+          <w:rFonts w:ascii="Times New Roman" w:hAnsi="Times New Roman" w:cs="Times New Roman"/>
+          <w:sz w:val="24"/>
+          <w:szCs w:val="24"/>
+        </w:rPr>
+        <w:t>The subjects enrolled and their IDs will be kept in a password protected database on the principal investigator’s computer along with recorded raw video files</w:t>
+      </w:r>
+      <w:r>
+        <w:rPr>
+          <w:rFonts w:ascii="Times New Roman" w:hAnsi="Times New Roman" w:cs="Times New Roman"/>
+          <w:sz w:val="24"/>
+          <w:szCs w:val="24"/>
+        </w:rPr>
+        <w:t xml:space="preserve"> and any processed data (processed data contains no identifiable information)</w:t>
+      </w:r>
+      <w:r>
+        <w:rPr>
+          <w:rFonts w:ascii="Times New Roman" w:hAnsi="Times New Roman" w:cs="Times New Roman"/>
+          <w:sz w:val="24"/>
+          <w:szCs w:val="24"/>
+        </w:rPr>
+        <w:t xml:space="preserve">. </w:t>
       </w:r>
     </w:p>
     <w:p>
@@ -6232,8 +7722,13 @@
         <w:t xml:space="preserve"> in any formal capacity</w:t>
       </w:r>
       <w:r>
-        <w:t>? I believe her lab also has something in ISEC. It might be easier to test if the Richard’s location has to be modified on short notice..</w:t>
-      </w:r>
+        <w:t xml:space="preserve">? I believe her lab also has something in ISEC. It might be easier to test if the Richard’s location has to be modified on short </w:t>
+      </w:r>
+      <w:proofErr w:type="gramStart"/>
+      <w:r>
+        <w:t>notice..</w:t>
+      </w:r>
+      <w:proofErr w:type="gramEnd"/>
     </w:p>
   </w:comment>
 </w:comments>
@@ -6260,6 +7755,92 @@
 <file path=word/numbering.xml><?xml version="1.0" encoding="utf-8"?>
 <w:numbering xmlns:wpc="http://schemas.microsoft.com/office/word/2010/wordprocessingCanvas" xmlns:cx="http://schemas.microsoft.com/office/drawing/2014/chartex" xmlns:cx1="http://schemas.microsoft.com/office/drawing/2015/9/8/chartex" xmlns:cx2="http://schemas.microsoft.com/office/drawing/2015/10/21/chartex" xmlns:cx3="http://schemas.microsoft.com/office/drawing/2016/5/9/chartex" xmlns:cx4="http://schemas.microsoft.com/office/drawing/2016/5/10/chartex" xmlns:cx5="http://schemas.microsoft.com/office/drawing/2016/5/11/chartex" xmlns:cx6="http://schemas.microsoft.com/office/drawing/2016/5/12/chartex" xmlns:cx7="http://schemas.microsoft.com/office/drawing/2016/5/13/chartex" xmlns:cx8="http://schemas.microsoft.com/office/drawing/2016/5/14/chartex" xmlns:mc="http://schemas.openxmlformats.org/markup-compatibility/2006" xmlns:aink="http://schemas.microsoft.com/office/drawing/2016/ink" xmlns:am3d="http://schemas.microsoft.com/office/drawing/2017/model3d" xmlns:o="urn:schemas-microsoft-com:office:office" xmlns:r="http://schemas.openxmlformats.org/officeDocument/2006/relationships" xmlns:m="http://schemas.openxmlformats.org/officeDocument/2006/math" xmlns:v="urn:schemas-microsoft-com:vml" xmlns:wp14="http://schemas.microsoft.com/office/word/2010/wordprocessingDrawing" xmlns:wp="http://schemas.openxmlformats.org/drawingml/2006/wordprocessingDrawing" xmlns:w10="urn:schemas-microsoft-com:office:word" xmlns:w="http://schemas.openxmlformats.org/wordprocessingml/2006/main" xmlns:w14="http://schemas.microsoft.com/office/word/2010/wordml" xmlns:w15="http://schemas.microsoft.com/office/word/2012/wordml" xmlns:w16cex="http://schemas.microsoft.com/office/word/2018/wordml/cex" xmlns:w16cid="http://schemas.microsoft.com/office/word/2016/wordml/cid" xmlns:w16="http://schemas.microsoft.com/office/word/2018/wordml" xmlns:w16sdtdh="http://schemas.microsoft.com/office/word/2020/wordml/sdtdatahash" xmlns:w16se="http://schemas.microsoft.com/office/word/2015/wordml/symex" xmlns:wpg="http://schemas.microsoft.com/office/word/2010/wordprocessingGroup" xmlns:wpi="http://schemas.microsoft.com/office/word/2010/wordprocessingInk" xmlns:wne="http://schemas.microsoft.com/office/word/2006/wordml" xmlns:wps="http://schemas.microsoft.com/office/word/2010/wordprocessingShape" mc:Ignorable="w14 w15 w16se w16cid w16 w16cex w16sdtdh wp14">
   <w:abstractNum w:abstractNumId="0" w15:restartNumberingAfterBreak="0">
+    <w:nsid w:val="225D0958"/>
+    <w:multiLevelType w:val="hybridMultilevel"/>
+    <w:tmpl w:val="43883E12"/>
+    <w:lvl w:ilvl="0" w:tplc="0409000F">
+      <w:start w:val="1"/>
+      <w:numFmt w:val="decimal"/>
+      <w:lvlText w:val="%1."/>
+      <w:lvlJc w:val="left"/>
+      <w:pPr>
+        <w:ind w:left="600" w:hanging="360"/>
+      </w:pPr>
+    </w:lvl>
+    <w:lvl w:ilvl="1" w:tplc="04090019" w:tentative="1">
+      <w:start w:val="1"/>
+      <w:numFmt w:val="lowerLetter"/>
+      <w:lvlText w:val="%2."/>
+      <w:lvlJc w:val="left"/>
+      <w:pPr>
+        <w:ind w:left="1320" w:hanging="360"/>
+      </w:pPr>
+    </w:lvl>
+    <w:lvl w:ilvl="2" w:tplc="0409001B" w:tentative="1">
+      <w:start w:val="1"/>
+      <w:numFmt w:val="lowerRoman"/>
+      <w:lvlText w:val="%3."/>
+      <w:lvlJc w:val="right"/>
+      <w:pPr>
+        <w:ind w:left="2040" w:hanging="180"/>
+      </w:pPr>
+    </w:lvl>
+    <w:lvl w:ilvl="3" w:tplc="0409000F" w:tentative="1">
+      <w:start w:val="1"/>
+      <w:numFmt w:val="decimal"/>
+      <w:lvlText w:val="%4."/>
+      <w:lvlJc w:val="left"/>
+      <w:pPr>
+        <w:ind w:left="2760" w:hanging="360"/>
+      </w:pPr>
+    </w:lvl>
+    <w:lvl w:ilvl="4" w:tplc="04090019" w:tentative="1">
+      <w:start w:val="1"/>
+      <w:numFmt w:val="lowerLetter"/>
+      <w:lvlText w:val="%5."/>
+      <w:lvlJc w:val="left"/>
+      <w:pPr>
+        <w:ind w:left="3480" w:hanging="360"/>
+      </w:pPr>
+    </w:lvl>
+    <w:lvl w:ilvl="5" w:tplc="0409001B" w:tentative="1">
+      <w:start w:val="1"/>
+      <w:numFmt w:val="lowerRoman"/>
+      <w:lvlText w:val="%6."/>
+      <w:lvlJc w:val="right"/>
+      <w:pPr>
+        <w:ind w:left="4200" w:hanging="180"/>
+      </w:pPr>
+    </w:lvl>
+    <w:lvl w:ilvl="6" w:tplc="0409000F" w:tentative="1">
+      <w:start w:val="1"/>
+      <w:numFmt w:val="decimal"/>
+      <w:lvlText w:val="%7."/>
+      <w:lvlJc w:val="left"/>
+      <w:pPr>
+        <w:ind w:left="4920" w:hanging="360"/>
+      </w:pPr>
+    </w:lvl>
+    <w:lvl w:ilvl="7" w:tplc="04090019" w:tentative="1">
+      <w:start w:val="1"/>
+      <w:numFmt w:val="lowerLetter"/>
+      <w:lvlText w:val="%8."/>
+      <w:lvlJc w:val="left"/>
+      <w:pPr>
+        <w:ind w:left="5640" w:hanging="360"/>
+      </w:pPr>
+    </w:lvl>
+    <w:lvl w:ilvl="8" w:tplc="0409001B" w:tentative="1">
+      <w:start w:val="1"/>
+      <w:numFmt w:val="lowerRoman"/>
+      <w:lvlText w:val="%9."/>
+      <w:lvlJc w:val="right"/>
+      <w:pPr>
+        <w:ind w:left="6360" w:hanging="180"/>
+      </w:pPr>
+    </w:lvl>
+  </w:abstractNum>
+  <w:abstractNum w:abstractNumId="1" w15:restartNumberingAfterBreak="0">
     <w:nsid w:val="2CDD62A7"/>
     <w:multiLevelType w:val="hybridMultilevel"/>
     <w:tmpl w:val="F18C3842"/>
@@ -6345,7 +7926,7 @@
       </w:pPr>
     </w:lvl>
   </w:abstractNum>
-  <w:abstractNum w:abstractNumId="1" w15:restartNumberingAfterBreak="0">
+  <w:abstractNum w:abstractNumId="2" w15:restartNumberingAfterBreak="0">
     <w:nsid w:val="3FF44712"/>
     <w:multiLevelType w:val="hybridMultilevel"/>
     <w:tmpl w:val="BC54782A"/>
@@ -6355,7 +7936,7 @@
       <w:lvlText w:val="(%1)"/>
       <w:lvlJc w:val="left"/>
       <w:pPr>
-        <w:ind w:left="420" w:hanging="360"/>
+        <w:ind w:left="360" w:hanging="360"/>
       </w:pPr>
       <w:rPr>
         <w:rFonts w:hint="default"/>
@@ -6368,7 +7949,7 @@
       <w:lvlText w:val="%2."/>
       <w:lvlJc w:val="left"/>
       <w:pPr>
-        <w:ind w:left="1140" w:hanging="360"/>
+        <w:ind w:left="1080" w:hanging="360"/>
       </w:pPr>
     </w:lvl>
     <w:lvl w:ilvl="2" w:tplc="0409001B" w:tentative="1">
@@ -6377,7 +7958,7 @@
       <w:lvlText w:val="%3."/>
       <w:lvlJc w:val="right"/>
       <w:pPr>
-        <w:ind w:left="1860" w:hanging="180"/>
+        <w:ind w:left="1800" w:hanging="180"/>
       </w:pPr>
     </w:lvl>
     <w:lvl w:ilvl="3" w:tplc="0409000F" w:tentative="1">
@@ -6386,7 +7967,7 @@
       <w:lvlText w:val="%4."/>
       <w:lvlJc w:val="left"/>
       <w:pPr>
-        <w:ind w:left="2580" w:hanging="360"/>
+        <w:ind w:left="2520" w:hanging="360"/>
       </w:pPr>
     </w:lvl>
     <w:lvl w:ilvl="4" w:tplc="04090019" w:tentative="1">
@@ -6395,7 +7976,7 @@
       <w:lvlText w:val="%5."/>
       <w:lvlJc w:val="left"/>
       <w:pPr>
-        <w:ind w:left="3300" w:hanging="360"/>
+        <w:ind w:left="3240" w:hanging="360"/>
       </w:pPr>
     </w:lvl>
     <w:lvl w:ilvl="5" w:tplc="0409001B" w:tentative="1">
@@ -6404,7 +7985,7 @@
       <w:lvlText w:val="%6."/>
       <w:lvlJc w:val="right"/>
       <w:pPr>
-        <w:ind w:left="4020" w:hanging="180"/>
+        <w:ind w:left="3960" w:hanging="180"/>
       </w:pPr>
     </w:lvl>
     <w:lvl w:ilvl="6" w:tplc="0409000F" w:tentative="1">
@@ -6413,7 +7994,7 @@
       <w:lvlText w:val="%7."/>
       <w:lvlJc w:val="left"/>
       <w:pPr>
-        <w:ind w:left="4740" w:hanging="360"/>
+        <w:ind w:left="4680" w:hanging="360"/>
       </w:pPr>
     </w:lvl>
     <w:lvl w:ilvl="7" w:tplc="04090019" w:tentative="1">
@@ -6422,7 +8003,7 @@
       <w:lvlText w:val="%8."/>
       <w:lvlJc w:val="left"/>
       <w:pPr>
-        <w:ind w:left="5460" w:hanging="360"/>
+        <w:ind w:left="5400" w:hanging="360"/>
       </w:pPr>
     </w:lvl>
     <w:lvl w:ilvl="8" w:tplc="0409001B" w:tentative="1">
@@ -6431,11 +8012,11 @@
       <w:lvlText w:val="%9."/>
       <w:lvlJc w:val="right"/>
       <w:pPr>
-        <w:ind w:left="6180" w:hanging="180"/>
+        <w:ind w:left="6120" w:hanging="180"/>
       </w:pPr>
     </w:lvl>
   </w:abstractNum>
-  <w:abstractNum w:abstractNumId="2" w15:restartNumberingAfterBreak="0">
+  <w:abstractNum w:abstractNumId="3" w15:restartNumberingAfterBreak="0">
     <w:nsid w:val="7DB30A07"/>
     <w:multiLevelType w:val="multilevel"/>
     <w:tmpl w:val="D31EDA10"/>
@@ -6585,13 +8166,16 @@
     </w:lvl>
   </w:abstractNum>
   <w:num w:numId="1">
-    <w:abstractNumId w:val="0"/>
+    <w:abstractNumId w:val="1"/>
   </w:num>
   <w:num w:numId="2">
-    <w:abstractNumId w:val="1"/>
+    <w:abstractNumId w:val="2"/>
   </w:num>
   <w:num w:numId="3">
-    <w:abstractNumId w:val="2"/>
+    <w:abstractNumId w:val="3"/>
+  </w:num>
+  <w:num w:numId="4">
+    <w:abstractNumId w:val="0"/>
   </w:num>
 </w:numbering>
 </file>

</xml_diff>